<commit_message>
Finished Report and fixed ; bug in .h file
</commit_message>
<xml_diff>
--- a/Lab4/Lab4 Report.docx
+++ b/Lab4/Lab4 Report.docx
@@ -1018,33 +1018,26 @@
           <w14:ligatures w14:val="none"/>
         </w:rPr>
       </w:pPr>
+      <w:r>
+        <w:rPr>
+          <w:rFonts w:ascii="Arial" w:eastAsia="Times New Roman" w:hAnsi="Arial" w:cs="Arial"/>
+          <w:b/>
+          <w:bCs/>
+          <w:color w:val="000000"/>
+          <w:kern w:val="0"/>
+          <w14:ligatures w14:val="none"/>
+        </w:rPr>
+        <w:t>Statistical Analysis</w:t>
+      </w:r>
     </w:p>
     <w:p>
       <w:pPr>
         <w:spacing w:after="0" w:line="240" w:lineRule="auto"/>
         <w:rPr>
-          <w:rFonts w:ascii="Times New Roman" w:eastAsia="Times New Roman" w:hAnsi="Times New Roman" w:cs="Times New Roman"/>
-          <w:kern w:val="0"/>
-          <w14:ligatures w14:val="none"/>
-        </w:rPr>
-      </w:pPr>
-      <w:r>
-        <w:rPr>
           <w:rFonts w:ascii="Arial" w:eastAsia="Times New Roman" w:hAnsi="Arial" w:cs="Arial"/>
           <w:b/>
           <w:bCs/>
           <w:color w:val="000000"/>
-          <w:kern w:val="0"/>
-          <w14:ligatures w14:val="none"/>
-        </w:rPr>
-        <w:t>Results</w:t>
-      </w:r>
-    </w:p>
-    <w:p>
-      <w:pPr>
-        <w:spacing w:after="0" w:line="240" w:lineRule="auto"/>
-        <w:rPr>
-          <w:rFonts w:ascii="Times New Roman" w:eastAsia="Times New Roman" w:hAnsi="Times New Roman" w:cs="Times New Roman"/>
           <w:kern w:val="0"/>
           <w14:ligatures w14:val="none"/>
         </w:rPr>
@@ -1054,6 +1047,2839 @@
       <w:pPr>
         <w:spacing w:after="0" w:line="240" w:lineRule="auto"/>
         <w:rPr>
+          <w:rFonts w:ascii="Arial" w:eastAsia="Times New Roman" w:hAnsi="Arial" w:cs="Arial"/>
+          <w:color w:val="000000"/>
+          <w:kern w:val="0"/>
+          <w14:ligatures w14:val="none"/>
+        </w:rPr>
+      </w:pPr>
+      <w:r>
+        <w:rPr>
+          <w:rFonts w:ascii="Arial" w:eastAsia="Times New Roman" w:hAnsi="Arial" w:cs="Arial"/>
+          <w:color w:val="000000"/>
+          <w:kern w:val="0"/>
+          <w14:ligatures w14:val="none"/>
+        </w:rPr>
+        <w:t xml:space="preserve">The team ran a statistical analysis to assess the relationship between </w:t>
+      </w:r>
+      <w:r>
+        <w:rPr>
+          <w:rFonts w:ascii="Arial" w:eastAsia="Times New Roman" w:hAnsi="Arial" w:cs="Arial"/>
+          <w:color w:val="000000"/>
+          <w:kern w:val="0"/>
+          <w14:ligatures w14:val="none"/>
+        </w:rPr>
+        <w:t>the cooling rate and both the execution time and solution quality. This analysis is not complete, as</w:t>
+      </w:r>
+      <w:r>
+        <w:rPr>
+          <w:rFonts w:ascii="Arial" w:eastAsia="Times New Roman" w:hAnsi="Arial" w:cs="Arial"/>
+          <w:color w:val="000000"/>
+          <w:kern w:val="0"/>
+          <w14:ligatures w14:val="none"/>
+        </w:rPr>
+        <w:t xml:space="preserve"> results were only collected from the first input.txt file due to time constraints.</w:t>
+      </w:r>
+      <w:r>
+        <w:rPr>
+          <w:rFonts w:ascii="Arial" w:eastAsia="Times New Roman" w:hAnsi="Arial" w:cs="Arial"/>
+          <w:color w:val="000000"/>
+          <w:kern w:val="0"/>
+          <w14:ligatures w14:val="none"/>
+        </w:rPr>
+        <w:t xml:space="preserve"> In addition, </w:t>
+      </w:r>
+      <w:r>
+        <w:rPr>
+          <w:rFonts w:ascii="Arial" w:eastAsia="Times New Roman" w:hAnsi="Arial" w:cs="Arial"/>
+          <w:color w:val="000000"/>
+          <w:kern w:val="0"/>
+          <w14:ligatures w14:val="none"/>
+        </w:rPr>
+        <w:t>more executions at each cooling rate would also provide more accurate data.</w:t>
+      </w:r>
+    </w:p>
+    <w:p>
+      <w:pPr>
+        <w:spacing w:after="0" w:line="240" w:lineRule="auto"/>
+        <w:rPr>
+          <w:rFonts w:ascii="Arial" w:eastAsia="Times New Roman" w:hAnsi="Arial" w:cs="Arial"/>
+          <w:color w:val="000000"/>
+          <w:kern w:val="0"/>
+          <w14:ligatures w14:val="none"/>
+        </w:rPr>
+      </w:pPr>
+    </w:p>
+    <w:p>
+      <w:pPr>
+        <w:spacing w:after="0" w:line="240" w:lineRule="auto"/>
+        <w:rPr>
+          <w:rFonts w:ascii="Arial" w:eastAsia="Times New Roman" w:hAnsi="Arial" w:cs="Arial"/>
+          <w:color w:val="000000"/>
+          <w:kern w:val="0"/>
+          <w14:ligatures w14:val="none"/>
+        </w:rPr>
+      </w:pPr>
+      <w:r>
+        <w:rPr>
+          <w:rFonts w:ascii="Arial" w:eastAsia="Times New Roman" w:hAnsi="Arial" w:cs="Arial"/>
+          <w:color w:val="000000"/>
+          <w:kern w:val="0"/>
+          <w14:ligatures w14:val="none"/>
+        </w:rPr>
+        <w:t xml:space="preserve">The program was run with 5 different cooling rates, and the corresponding solutions tried and final score are recorded. </w:t>
+      </w:r>
+      <w:r>
+        <w:rPr>
+          <w:rFonts w:ascii="Arial" w:eastAsia="Times New Roman" w:hAnsi="Arial" w:cs="Arial"/>
+          <w:color w:val="000000"/>
+          <w:kern w:val="0"/>
+          <w14:ligatures w14:val="none"/>
+        </w:rPr>
+        <w:t xml:space="preserve">The number of solutions tried is proportional to the </w:t>
+      </w:r>
+      <w:r>
+        <w:rPr>
+          <w:rFonts w:ascii="Arial" w:eastAsia="Times New Roman" w:hAnsi="Arial" w:cs="Arial"/>
+          <w:color w:val="000000"/>
+          <w:kern w:val="0"/>
+          <w14:ligatures w14:val="none"/>
+        </w:rPr>
+        <w:lastRenderedPageBreak/>
+        <w:t>execution time</w:t>
+      </w:r>
+      <w:r>
+        <w:rPr>
+          <w:rFonts w:ascii="Arial" w:eastAsia="Times New Roman" w:hAnsi="Arial" w:cs="Arial"/>
+          <w:color w:val="000000"/>
+          <w:kern w:val="0"/>
+          <w14:ligatures w14:val="none"/>
+        </w:rPr>
+        <w:t xml:space="preserve">, as more loops through the anneal function are required. </w:t>
+      </w:r>
+      <w:r>
+        <w:rPr>
+          <w:rFonts w:ascii="Arial" w:eastAsia="Times New Roman" w:hAnsi="Arial" w:cs="Arial"/>
+          <w:color w:val="000000"/>
+          <w:kern w:val="0"/>
+          <w14:ligatures w14:val="none"/>
+        </w:rPr>
+        <w:t xml:space="preserve">As a note, </w:t>
+      </w:r>
+      <w:r>
+        <w:rPr>
+          <w:rFonts w:ascii="Arial" w:eastAsia="Times New Roman" w:hAnsi="Arial" w:cs="Arial"/>
+          <w:color w:val="000000"/>
+          <w:kern w:val="0"/>
+          <w14:ligatures w14:val="none"/>
+        </w:rPr>
+        <w:t xml:space="preserve">the </w:t>
+      </w:r>
+      <w:r>
+        <w:rPr>
+          <w:rFonts w:ascii="Arial" w:eastAsia="Times New Roman" w:hAnsi="Arial" w:cs="Arial"/>
+          <w:color w:val="000000"/>
+          <w:kern w:val="0"/>
+          <w14:ligatures w14:val="none"/>
+        </w:rPr>
+        <w:t xml:space="preserve">INITIAL_TEMPERATURE is </w:t>
+      </w:r>
+      <w:r>
+        <w:rPr>
+          <w:rFonts w:ascii="Arial" w:eastAsia="Times New Roman" w:hAnsi="Arial" w:cs="Arial"/>
+          <w:color w:val="000000"/>
+          <w:kern w:val="0"/>
+          <w14:ligatures w14:val="none"/>
+        </w:rPr>
+        <w:t>100000</w:t>
+      </w:r>
+      <w:r>
+        <w:rPr>
+          <w:rFonts w:ascii="Arial" w:eastAsia="Times New Roman" w:hAnsi="Arial" w:cs="Arial"/>
+          <w:color w:val="000000"/>
+          <w:kern w:val="0"/>
+          <w14:ligatures w14:val="none"/>
+        </w:rPr>
+        <w:t xml:space="preserve">, and </w:t>
+      </w:r>
+      <w:r>
+        <w:rPr>
+          <w:rFonts w:ascii="Arial" w:eastAsia="Times New Roman" w:hAnsi="Arial" w:cs="Arial"/>
+          <w:color w:val="000000"/>
+          <w:kern w:val="0"/>
+          <w14:ligatures w14:val="none"/>
+        </w:rPr>
+        <w:t xml:space="preserve">STOP_THRESHOLD </w:t>
+      </w:r>
+      <w:r>
+        <w:rPr>
+          <w:rFonts w:ascii="Arial" w:eastAsia="Times New Roman" w:hAnsi="Arial" w:cs="Arial"/>
+          <w:color w:val="000000"/>
+          <w:kern w:val="0"/>
+          <w14:ligatures w14:val="none"/>
+        </w:rPr>
+        <w:t xml:space="preserve">is </w:t>
+      </w:r>
+      <w:r>
+        <w:rPr>
+          <w:rFonts w:ascii="Arial" w:eastAsia="Times New Roman" w:hAnsi="Arial" w:cs="Arial"/>
+          <w:color w:val="000000"/>
+          <w:kern w:val="0"/>
+          <w14:ligatures w14:val="none"/>
+        </w:rPr>
+        <w:t>0.001</w:t>
+      </w:r>
+      <w:r>
+        <w:rPr>
+          <w:rFonts w:ascii="Arial" w:eastAsia="Times New Roman" w:hAnsi="Arial" w:cs="Arial"/>
+          <w:color w:val="000000"/>
+          <w:kern w:val="0"/>
+          <w14:ligatures w14:val="none"/>
+        </w:rPr>
+        <w:t>.</w:t>
+      </w:r>
+    </w:p>
+    <w:p>
+      <w:pPr>
+        <w:spacing w:after="0" w:line="240" w:lineRule="auto"/>
+        <w:rPr>
+          <w:rFonts w:ascii="Arial" w:eastAsia="Times New Roman" w:hAnsi="Arial" w:cs="Arial"/>
+          <w:color w:val="000000"/>
+          <w:kern w:val="0"/>
+          <w14:ligatures w14:val="none"/>
+        </w:rPr>
+      </w:pPr>
+    </w:p>
+    <w:p>
+      <w:pPr>
+        <w:spacing w:after="0" w:line="240" w:lineRule="auto"/>
+        <w:rPr>
+          <w:rFonts w:ascii="Arial" w:eastAsia="Times New Roman" w:hAnsi="Arial" w:cs="Arial"/>
+          <w:color w:val="000000"/>
+          <w:kern w:val="0"/>
+          <w14:ligatures w14:val="none"/>
+        </w:rPr>
+      </w:pPr>
+      <w:r>
+        <w:rPr>
+          <w:rFonts w:ascii="Arial" w:eastAsia="Times New Roman" w:hAnsi="Arial" w:cs="Arial"/>
+          <w:color w:val="000000"/>
+          <w:kern w:val="0"/>
+          <w14:ligatures w14:val="none"/>
+        </w:rPr>
+        <w:t>Cooling Rate: 0.9</w:t>
+      </w:r>
+    </w:p>
+    <w:tbl>
+      <w:tblPr>
+        <w:tblStyle w:val="TableGrid"/>
+        <w:tblW w:w="0" w:type="auto"/>
+        <w:tblLook w:val="04A0" w:firstRow="1" w:lastRow="0" w:firstColumn="1" w:lastColumn="0" w:noHBand="0" w:noVBand="1"/>
+      </w:tblPr>
+      <w:tblGrid>
+        <w:gridCol w:w="3116"/>
+        <w:gridCol w:w="3117"/>
+        <w:gridCol w:w="3117"/>
+      </w:tblGrid>
+      <w:tr>
+        <w:tc>
+          <w:tcPr>
+            <w:tcW w:w="3116" w:type="dxa"/>
+          </w:tcPr>
+          <w:p>
+            <w:pPr>
+              <w:jc w:val="center"/>
+              <w:rPr>
+                <w:rFonts w:ascii="Arial" w:eastAsia="Times New Roman" w:hAnsi="Arial" w:cs="Arial"/>
+                <w:color w:val="000000"/>
+                <w:kern w:val="0"/>
+                <w14:ligatures w14:val="none"/>
+              </w:rPr>
+            </w:pPr>
+            <w:r>
+              <w:rPr>
+                <w:rFonts w:ascii="Arial" w:eastAsia="Times New Roman" w:hAnsi="Arial" w:cs="Arial"/>
+                <w:color w:val="000000"/>
+                <w:kern w:val="0"/>
+                <w14:ligatures w14:val="none"/>
+              </w:rPr>
+              <w:t>Run Number</w:t>
+            </w:r>
+          </w:p>
+        </w:tc>
+        <w:tc>
+          <w:tcPr>
+            <w:tcW w:w="3117" w:type="dxa"/>
+          </w:tcPr>
+          <w:p>
+            <w:pPr>
+              <w:jc w:val="center"/>
+              <w:rPr>
+                <w:rFonts w:ascii="Arial" w:eastAsia="Times New Roman" w:hAnsi="Arial" w:cs="Arial"/>
+                <w:color w:val="000000"/>
+                <w:kern w:val="0"/>
+                <w14:ligatures w14:val="none"/>
+              </w:rPr>
+            </w:pPr>
+            <w:r>
+              <w:rPr>
+                <w:rFonts w:ascii="Arial" w:eastAsia="Times New Roman" w:hAnsi="Arial" w:cs="Arial"/>
+                <w:color w:val="000000"/>
+                <w:kern w:val="0"/>
+                <w14:ligatures w14:val="none"/>
+              </w:rPr>
+              <w:t xml:space="preserve">Solutions </w:t>
+            </w:r>
+            <w:r>
+              <w:rPr>
+                <w:rFonts w:ascii="Arial" w:eastAsia="Times New Roman" w:hAnsi="Arial" w:cs="Arial"/>
+                <w:color w:val="000000"/>
+                <w:kern w:val="0"/>
+                <w14:ligatures w14:val="none"/>
+              </w:rPr>
+              <w:t>Tried</w:t>
+            </w:r>
+          </w:p>
+        </w:tc>
+        <w:tc>
+          <w:tcPr>
+            <w:tcW w:w="3117" w:type="dxa"/>
+          </w:tcPr>
+          <w:p>
+            <w:pPr>
+              <w:jc w:val="center"/>
+              <w:rPr>
+                <w:rFonts w:ascii="Arial" w:eastAsia="Times New Roman" w:hAnsi="Arial" w:cs="Arial"/>
+                <w:color w:val="000000"/>
+                <w:kern w:val="0"/>
+                <w14:ligatures w14:val="none"/>
+              </w:rPr>
+            </w:pPr>
+            <w:r>
+              <w:rPr>
+                <w:rFonts w:ascii="Arial" w:eastAsia="Times New Roman" w:hAnsi="Arial" w:cs="Arial"/>
+                <w:color w:val="000000"/>
+                <w:kern w:val="0"/>
+                <w14:ligatures w14:val="none"/>
+              </w:rPr>
+              <w:t>Final Score</w:t>
+            </w:r>
+          </w:p>
+        </w:tc>
+      </w:tr>
+      <w:tr>
+        <w:tc>
+          <w:tcPr>
+            <w:tcW w:w="3116" w:type="dxa"/>
+          </w:tcPr>
+          <w:p>
+            <w:pPr>
+              <w:jc w:val="center"/>
+              <w:rPr>
+                <w:rFonts w:ascii="Arial" w:eastAsia="Times New Roman" w:hAnsi="Arial" w:cs="Arial"/>
+                <w:color w:val="000000"/>
+                <w:kern w:val="0"/>
+                <w14:ligatures w14:val="none"/>
+              </w:rPr>
+            </w:pPr>
+            <w:r>
+              <w:rPr>
+                <w:rFonts w:ascii="Arial" w:eastAsia="Times New Roman" w:hAnsi="Arial" w:cs="Arial"/>
+                <w:color w:val="000000"/>
+                <w:kern w:val="0"/>
+                <w14:ligatures w14:val="none"/>
+              </w:rPr>
+              <w:t>1</w:t>
+            </w:r>
+          </w:p>
+        </w:tc>
+        <w:tc>
+          <w:tcPr>
+            <w:tcW w:w="3117" w:type="dxa"/>
+          </w:tcPr>
+          <w:p>
+            <w:pPr>
+              <w:jc w:val="center"/>
+              <w:rPr>
+                <w:rFonts w:ascii="Arial" w:eastAsia="Times New Roman" w:hAnsi="Arial" w:cs="Arial"/>
+                <w:color w:val="000000"/>
+                <w:kern w:val="0"/>
+                <w14:ligatures w14:val="none"/>
+              </w:rPr>
+            </w:pPr>
+            <w:r>
+              <w:rPr>
+                <w:rFonts w:ascii="Arial" w:eastAsia="Times New Roman" w:hAnsi="Arial" w:cs="Arial"/>
+                <w:color w:val="000000"/>
+                <w:kern w:val="0"/>
+                <w14:ligatures w14:val="none"/>
+              </w:rPr>
+              <w:t>182</w:t>
+            </w:r>
+          </w:p>
+        </w:tc>
+        <w:tc>
+          <w:tcPr>
+            <w:tcW w:w="3117" w:type="dxa"/>
+          </w:tcPr>
+          <w:p>
+            <w:pPr>
+              <w:jc w:val="center"/>
+              <w:rPr>
+                <w:rFonts w:ascii="Arial" w:eastAsia="Times New Roman" w:hAnsi="Arial" w:cs="Arial"/>
+                <w:color w:val="000000"/>
+                <w:kern w:val="0"/>
+                <w14:ligatures w14:val="none"/>
+              </w:rPr>
+            </w:pPr>
+            <w:r>
+              <w:rPr>
+                <w:rFonts w:ascii="Arial" w:eastAsia="Times New Roman" w:hAnsi="Arial" w:cs="Arial"/>
+                <w:color w:val="000000"/>
+                <w:kern w:val="0"/>
+                <w14:ligatures w14:val="none"/>
+              </w:rPr>
+              <w:t>16</w:t>
+            </w:r>
+          </w:p>
+        </w:tc>
+      </w:tr>
+      <w:tr>
+        <w:tc>
+          <w:tcPr>
+            <w:tcW w:w="3116" w:type="dxa"/>
+          </w:tcPr>
+          <w:p>
+            <w:pPr>
+              <w:jc w:val="center"/>
+              <w:rPr>
+                <w:rFonts w:ascii="Arial" w:eastAsia="Times New Roman" w:hAnsi="Arial" w:cs="Arial"/>
+                <w:color w:val="000000"/>
+                <w:kern w:val="0"/>
+                <w14:ligatures w14:val="none"/>
+              </w:rPr>
+            </w:pPr>
+            <w:r>
+              <w:rPr>
+                <w:rFonts w:ascii="Arial" w:eastAsia="Times New Roman" w:hAnsi="Arial" w:cs="Arial"/>
+                <w:color w:val="000000"/>
+                <w:kern w:val="0"/>
+                <w14:ligatures w14:val="none"/>
+              </w:rPr>
+              <w:t>2</w:t>
+            </w:r>
+          </w:p>
+        </w:tc>
+        <w:tc>
+          <w:tcPr>
+            <w:tcW w:w="3117" w:type="dxa"/>
+          </w:tcPr>
+          <w:p>
+            <w:pPr>
+              <w:jc w:val="center"/>
+              <w:rPr>
+                <w:rFonts w:ascii="Arial" w:eastAsia="Times New Roman" w:hAnsi="Arial" w:cs="Arial"/>
+                <w:color w:val="000000"/>
+                <w:kern w:val="0"/>
+                <w14:ligatures w14:val="none"/>
+              </w:rPr>
+            </w:pPr>
+            <w:r>
+              <w:rPr>
+                <w:rFonts w:ascii="Arial" w:eastAsia="Times New Roman" w:hAnsi="Arial" w:cs="Arial"/>
+                <w:color w:val="000000"/>
+                <w:kern w:val="0"/>
+                <w14:ligatures w14:val="none"/>
+              </w:rPr>
+              <w:t>182</w:t>
+            </w:r>
+          </w:p>
+        </w:tc>
+        <w:tc>
+          <w:tcPr>
+            <w:tcW w:w="3117" w:type="dxa"/>
+          </w:tcPr>
+          <w:p>
+            <w:pPr>
+              <w:jc w:val="center"/>
+              <w:rPr>
+                <w:rFonts w:ascii="Arial" w:eastAsia="Times New Roman" w:hAnsi="Arial" w:cs="Arial"/>
+                <w:color w:val="000000"/>
+                <w:kern w:val="0"/>
+                <w14:ligatures w14:val="none"/>
+              </w:rPr>
+            </w:pPr>
+            <w:r>
+              <w:rPr>
+                <w:rFonts w:ascii="Arial" w:eastAsia="Times New Roman" w:hAnsi="Arial" w:cs="Arial"/>
+                <w:color w:val="000000"/>
+                <w:kern w:val="0"/>
+                <w14:ligatures w14:val="none"/>
+              </w:rPr>
+              <w:t>22</w:t>
+            </w:r>
+          </w:p>
+        </w:tc>
+      </w:tr>
+      <w:tr>
+        <w:tc>
+          <w:tcPr>
+            <w:tcW w:w="3116" w:type="dxa"/>
+          </w:tcPr>
+          <w:p>
+            <w:pPr>
+              <w:jc w:val="center"/>
+              <w:rPr>
+                <w:rFonts w:ascii="Arial" w:eastAsia="Times New Roman" w:hAnsi="Arial" w:cs="Arial"/>
+                <w:color w:val="000000"/>
+                <w:kern w:val="0"/>
+                <w14:ligatures w14:val="none"/>
+              </w:rPr>
+            </w:pPr>
+            <w:r>
+              <w:rPr>
+                <w:rFonts w:ascii="Arial" w:eastAsia="Times New Roman" w:hAnsi="Arial" w:cs="Arial"/>
+                <w:color w:val="000000"/>
+                <w:kern w:val="0"/>
+                <w14:ligatures w14:val="none"/>
+              </w:rPr>
+              <w:t>3</w:t>
+            </w:r>
+          </w:p>
+        </w:tc>
+        <w:tc>
+          <w:tcPr>
+            <w:tcW w:w="3117" w:type="dxa"/>
+          </w:tcPr>
+          <w:p>
+            <w:pPr>
+              <w:jc w:val="center"/>
+              <w:rPr>
+                <w:rFonts w:ascii="Arial" w:eastAsia="Times New Roman" w:hAnsi="Arial" w:cs="Arial"/>
+                <w:color w:val="000000"/>
+                <w:kern w:val="0"/>
+                <w14:ligatures w14:val="none"/>
+              </w:rPr>
+            </w:pPr>
+            <w:r>
+              <w:rPr>
+                <w:rFonts w:ascii="Arial" w:eastAsia="Times New Roman" w:hAnsi="Arial" w:cs="Arial"/>
+                <w:color w:val="000000"/>
+                <w:kern w:val="0"/>
+                <w14:ligatures w14:val="none"/>
+              </w:rPr>
+              <w:t>182</w:t>
+            </w:r>
+          </w:p>
+        </w:tc>
+        <w:tc>
+          <w:tcPr>
+            <w:tcW w:w="3117" w:type="dxa"/>
+          </w:tcPr>
+          <w:p>
+            <w:pPr>
+              <w:jc w:val="center"/>
+              <w:rPr>
+                <w:rFonts w:ascii="Arial" w:eastAsia="Times New Roman" w:hAnsi="Arial" w:cs="Arial"/>
+                <w:color w:val="000000"/>
+                <w:kern w:val="0"/>
+                <w14:ligatures w14:val="none"/>
+              </w:rPr>
+            </w:pPr>
+            <w:r>
+              <w:rPr>
+                <w:rFonts w:ascii="Arial" w:eastAsia="Times New Roman" w:hAnsi="Arial" w:cs="Arial"/>
+                <w:color w:val="000000"/>
+                <w:kern w:val="0"/>
+                <w14:ligatures w14:val="none"/>
+              </w:rPr>
+              <w:t>20</w:t>
+            </w:r>
+          </w:p>
+        </w:tc>
+      </w:tr>
+      <w:tr>
+        <w:tc>
+          <w:tcPr>
+            <w:tcW w:w="3116" w:type="dxa"/>
+          </w:tcPr>
+          <w:p>
+            <w:pPr>
+              <w:jc w:val="center"/>
+              <w:rPr>
+                <w:rFonts w:ascii="Arial" w:eastAsia="Times New Roman" w:hAnsi="Arial" w:cs="Arial"/>
+                <w:color w:val="000000"/>
+                <w:kern w:val="0"/>
+                <w14:ligatures w14:val="none"/>
+              </w:rPr>
+            </w:pPr>
+            <w:r>
+              <w:rPr>
+                <w:rFonts w:ascii="Arial" w:eastAsia="Times New Roman" w:hAnsi="Arial" w:cs="Arial"/>
+                <w:color w:val="000000"/>
+                <w:kern w:val="0"/>
+                <w14:ligatures w14:val="none"/>
+              </w:rPr>
+              <w:t>4</w:t>
+            </w:r>
+          </w:p>
+        </w:tc>
+        <w:tc>
+          <w:tcPr>
+            <w:tcW w:w="3117" w:type="dxa"/>
+          </w:tcPr>
+          <w:p>
+            <w:pPr>
+              <w:jc w:val="center"/>
+              <w:rPr>
+                <w:rFonts w:ascii="Arial" w:eastAsia="Times New Roman" w:hAnsi="Arial" w:cs="Arial"/>
+                <w:color w:val="000000"/>
+                <w:kern w:val="0"/>
+                <w14:ligatures w14:val="none"/>
+              </w:rPr>
+            </w:pPr>
+            <w:r>
+              <w:rPr>
+                <w:rFonts w:ascii="Arial" w:eastAsia="Times New Roman" w:hAnsi="Arial" w:cs="Arial"/>
+                <w:color w:val="000000"/>
+                <w:kern w:val="0"/>
+                <w14:ligatures w14:val="none"/>
+              </w:rPr>
+              <w:t>182</w:t>
+            </w:r>
+          </w:p>
+        </w:tc>
+        <w:tc>
+          <w:tcPr>
+            <w:tcW w:w="3117" w:type="dxa"/>
+          </w:tcPr>
+          <w:p>
+            <w:pPr>
+              <w:jc w:val="center"/>
+              <w:rPr>
+                <w:rFonts w:ascii="Arial" w:eastAsia="Times New Roman" w:hAnsi="Arial" w:cs="Arial"/>
+                <w:color w:val="000000"/>
+                <w:kern w:val="0"/>
+                <w14:ligatures w14:val="none"/>
+              </w:rPr>
+            </w:pPr>
+            <w:r>
+              <w:rPr>
+                <w:rFonts w:ascii="Arial" w:eastAsia="Times New Roman" w:hAnsi="Arial" w:cs="Arial"/>
+                <w:color w:val="000000"/>
+                <w:kern w:val="0"/>
+                <w14:ligatures w14:val="none"/>
+              </w:rPr>
+              <w:t>19</w:t>
+            </w:r>
+          </w:p>
+        </w:tc>
+      </w:tr>
+      <w:tr>
+        <w:tc>
+          <w:tcPr>
+            <w:tcW w:w="3116" w:type="dxa"/>
+          </w:tcPr>
+          <w:p>
+            <w:pPr>
+              <w:jc w:val="center"/>
+              <w:rPr>
+                <w:rFonts w:ascii="Arial" w:eastAsia="Times New Roman" w:hAnsi="Arial" w:cs="Arial"/>
+                <w:color w:val="000000"/>
+                <w:kern w:val="0"/>
+                <w14:ligatures w14:val="none"/>
+              </w:rPr>
+            </w:pPr>
+            <w:r>
+              <w:rPr>
+                <w:rFonts w:ascii="Arial" w:eastAsia="Times New Roman" w:hAnsi="Arial" w:cs="Arial"/>
+                <w:color w:val="000000"/>
+                <w:kern w:val="0"/>
+                <w14:ligatures w14:val="none"/>
+              </w:rPr>
+              <w:t>5</w:t>
+            </w:r>
+          </w:p>
+        </w:tc>
+        <w:tc>
+          <w:tcPr>
+            <w:tcW w:w="3117" w:type="dxa"/>
+          </w:tcPr>
+          <w:p>
+            <w:pPr>
+              <w:jc w:val="center"/>
+              <w:rPr>
+                <w:rFonts w:ascii="Arial" w:eastAsia="Times New Roman" w:hAnsi="Arial" w:cs="Arial"/>
+                <w:color w:val="000000"/>
+                <w:kern w:val="0"/>
+                <w14:ligatures w14:val="none"/>
+              </w:rPr>
+            </w:pPr>
+            <w:r>
+              <w:rPr>
+                <w:rFonts w:ascii="Arial" w:eastAsia="Times New Roman" w:hAnsi="Arial" w:cs="Arial"/>
+                <w:color w:val="000000"/>
+                <w:kern w:val="0"/>
+                <w14:ligatures w14:val="none"/>
+              </w:rPr>
+              <w:t>182</w:t>
+            </w:r>
+          </w:p>
+        </w:tc>
+        <w:tc>
+          <w:tcPr>
+            <w:tcW w:w="3117" w:type="dxa"/>
+          </w:tcPr>
+          <w:p>
+            <w:pPr>
+              <w:jc w:val="center"/>
+              <w:rPr>
+                <w:rFonts w:ascii="Arial" w:eastAsia="Times New Roman" w:hAnsi="Arial" w:cs="Arial"/>
+                <w:color w:val="000000"/>
+                <w:kern w:val="0"/>
+                <w14:ligatures w14:val="none"/>
+              </w:rPr>
+            </w:pPr>
+            <w:r>
+              <w:rPr>
+                <w:rFonts w:ascii="Arial" w:eastAsia="Times New Roman" w:hAnsi="Arial" w:cs="Arial"/>
+                <w:color w:val="000000"/>
+                <w:kern w:val="0"/>
+                <w14:ligatures w14:val="none"/>
+              </w:rPr>
+              <w:t>17</w:t>
+            </w:r>
+          </w:p>
+        </w:tc>
+      </w:tr>
+    </w:tbl>
+    <w:p>
+      <w:pPr>
+        <w:spacing w:after="0" w:line="240" w:lineRule="auto"/>
+        <w:rPr>
+          <w:rFonts w:ascii="Arial" w:eastAsia="Times New Roman" w:hAnsi="Arial" w:cs="Arial"/>
+          <w:color w:val="000000"/>
+          <w:kern w:val="0"/>
+          <w14:ligatures w14:val="none"/>
+        </w:rPr>
+      </w:pPr>
+    </w:p>
+    <w:p>
+      <w:pPr>
+        <w:spacing w:after="0" w:line="240" w:lineRule="auto"/>
+        <w:rPr>
+          <w:rFonts w:ascii="Arial" w:eastAsia="Times New Roman" w:hAnsi="Arial" w:cs="Arial"/>
+          <w:color w:val="000000"/>
+          <w:kern w:val="0"/>
+          <w14:ligatures w14:val="none"/>
+        </w:rPr>
+      </w:pPr>
+    </w:p>
+    <w:p>
+      <w:pPr>
+        <w:spacing w:after="0" w:line="240" w:lineRule="auto"/>
+        <w:rPr>
+          <w:rFonts w:ascii="Arial" w:eastAsia="Times New Roman" w:hAnsi="Arial" w:cs="Arial"/>
+          <w:color w:val="000000"/>
+          <w:kern w:val="0"/>
+          <w14:ligatures w14:val="none"/>
+        </w:rPr>
+      </w:pPr>
+      <w:r>
+        <w:rPr>
+          <w:rFonts w:ascii="Arial" w:eastAsia="Times New Roman" w:hAnsi="Arial" w:cs="Arial"/>
+          <w:color w:val="000000"/>
+          <w:kern w:val="0"/>
+          <w14:ligatures w14:val="none"/>
+        </w:rPr>
+        <w:t>Cooling Rate: 0.9</w:t>
+      </w:r>
+      <w:r>
+        <w:rPr>
+          <w:rFonts w:ascii="Arial" w:eastAsia="Times New Roman" w:hAnsi="Arial" w:cs="Arial"/>
+          <w:color w:val="000000"/>
+          <w:kern w:val="0"/>
+          <w14:ligatures w14:val="none"/>
+        </w:rPr>
+        <w:t>9</w:t>
+      </w:r>
+    </w:p>
+    <w:tbl>
+      <w:tblPr>
+        <w:tblStyle w:val="TableGrid"/>
+        <w:tblW w:w="0" w:type="auto"/>
+        <w:tblLook w:val="04A0" w:firstRow="1" w:lastRow="0" w:firstColumn="1" w:lastColumn="0" w:noHBand="0" w:noVBand="1"/>
+      </w:tblPr>
+      <w:tblGrid>
+        <w:gridCol w:w="3116"/>
+        <w:gridCol w:w="3117"/>
+        <w:gridCol w:w="3117"/>
+      </w:tblGrid>
+      <w:tr>
+        <w:tc>
+          <w:tcPr>
+            <w:tcW w:w="3116" w:type="dxa"/>
+          </w:tcPr>
+          <w:p>
+            <w:pPr>
+              <w:jc w:val="center"/>
+              <w:rPr>
+                <w:rFonts w:ascii="Arial" w:eastAsia="Times New Roman" w:hAnsi="Arial" w:cs="Arial"/>
+                <w:color w:val="000000"/>
+                <w:kern w:val="0"/>
+                <w14:ligatures w14:val="none"/>
+              </w:rPr>
+            </w:pPr>
+            <w:r>
+              <w:rPr>
+                <w:rFonts w:ascii="Arial" w:eastAsia="Times New Roman" w:hAnsi="Arial" w:cs="Arial"/>
+                <w:color w:val="000000"/>
+                <w:kern w:val="0"/>
+                <w14:ligatures w14:val="none"/>
+              </w:rPr>
+              <w:t>Run Number</w:t>
+            </w:r>
+          </w:p>
+        </w:tc>
+        <w:tc>
+          <w:tcPr>
+            <w:tcW w:w="3117" w:type="dxa"/>
+          </w:tcPr>
+          <w:p>
+            <w:pPr>
+              <w:jc w:val="center"/>
+              <w:rPr>
+                <w:rFonts w:ascii="Arial" w:eastAsia="Times New Roman" w:hAnsi="Arial" w:cs="Arial"/>
+                <w:color w:val="000000"/>
+                <w:kern w:val="0"/>
+                <w14:ligatures w14:val="none"/>
+              </w:rPr>
+            </w:pPr>
+            <w:r>
+              <w:rPr>
+                <w:rFonts w:ascii="Arial" w:eastAsia="Times New Roman" w:hAnsi="Arial" w:cs="Arial"/>
+                <w:color w:val="000000"/>
+                <w:kern w:val="0"/>
+                <w14:ligatures w14:val="none"/>
+              </w:rPr>
+              <w:t>Solutions Tried</w:t>
+            </w:r>
+          </w:p>
+        </w:tc>
+        <w:tc>
+          <w:tcPr>
+            <w:tcW w:w="3117" w:type="dxa"/>
+          </w:tcPr>
+          <w:p>
+            <w:pPr>
+              <w:jc w:val="center"/>
+              <w:rPr>
+                <w:rFonts w:ascii="Arial" w:eastAsia="Times New Roman" w:hAnsi="Arial" w:cs="Arial"/>
+                <w:color w:val="000000"/>
+                <w:kern w:val="0"/>
+                <w14:ligatures w14:val="none"/>
+              </w:rPr>
+            </w:pPr>
+            <w:r>
+              <w:rPr>
+                <w:rFonts w:ascii="Arial" w:eastAsia="Times New Roman" w:hAnsi="Arial" w:cs="Arial"/>
+                <w:color w:val="000000"/>
+                <w:kern w:val="0"/>
+                <w14:ligatures w14:val="none"/>
+              </w:rPr>
+              <w:t>Final Score</w:t>
+            </w:r>
+          </w:p>
+        </w:tc>
+      </w:tr>
+      <w:tr>
+        <w:tc>
+          <w:tcPr>
+            <w:tcW w:w="3116" w:type="dxa"/>
+          </w:tcPr>
+          <w:p>
+            <w:pPr>
+              <w:jc w:val="center"/>
+              <w:rPr>
+                <w:rFonts w:ascii="Arial" w:eastAsia="Times New Roman" w:hAnsi="Arial" w:cs="Arial"/>
+                <w:color w:val="000000"/>
+                <w:kern w:val="0"/>
+                <w14:ligatures w14:val="none"/>
+              </w:rPr>
+            </w:pPr>
+            <w:r>
+              <w:rPr>
+                <w:rFonts w:ascii="Arial" w:eastAsia="Times New Roman" w:hAnsi="Arial" w:cs="Arial"/>
+                <w:color w:val="000000"/>
+                <w:kern w:val="0"/>
+                <w14:ligatures w14:val="none"/>
+              </w:rPr>
+              <w:t>1</w:t>
+            </w:r>
+          </w:p>
+        </w:tc>
+        <w:tc>
+          <w:tcPr>
+            <w:tcW w:w="3117" w:type="dxa"/>
+          </w:tcPr>
+          <w:p>
+            <w:pPr>
+              <w:jc w:val="center"/>
+            </w:pPr>
+            <w:r>
+              <w:rPr>
+                <w:rFonts w:ascii="Arial" w:eastAsia="Times New Roman" w:hAnsi="Arial" w:cs="Arial"/>
+                <w:color w:val="000000"/>
+                <w:kern w:val="0"/>
+                <w14:ligatures w14:val="none"/>
+              </w:rPr>
+              <w:t>1840</w:t>
+            </w:r>
+          </w:p>
+        </w:tc>
+        <w:tc>
+          <w:tcPr>
+            <w:tcW w:w="3117" w:type="dxa"/>
+          </w:tcPr>
+          <w:p>
+            <w:pPr>
+              <w:jc w:val="center"/>
+              <w:rPr>
+                <w:rFonts w:ascii="Arial" w:eastAsia="Times New Roman" w:hAnsi="Arial" w:cs="Arial"/>
+                <w:color w:val="000000"/>
+                <w:kern w:val="0"/>
+                <w14:ligatures w14:val="none"/>
+              </w:rPr>
+            </w:pPr>
+            <w:r>
+              <w:rPr>
+                <w:rFonts w:ascii="Arial" w:eastAsia="Times New Roman" w:hAnsi="Arial" w:cs="Arial"/>
+                <w:color w:val="000000"/>
+                <w:kern w:val="0"/>
+                <w14:ligatures w14:val="none"/>
+              </w:rPr>
+              <w:t>13</w:t>
+            </w:r>
+          </w:p>
+        </w:tc>
+      </w:tr>
+      <w:tr>
+        <w:tc>
+          <w:tcPr>
+            <w:tcW w:w="3116" w:type="dxa"/>
+          </w:tcPr>
+          <w:p>
+            <w:pPr>
+              <w:jc w:val="center"/>
+              <w:rPr>
+                <w:rFonts w:ascii="Arial" w:eastAsia="Times New Roman" w:hAnsi="Arial" w:cs="Arial"/>
+                <w:color w:val="000000"/>
+                <w:kern w:val="0"/>
+                <w14:ligatures w14:val="none"/>
+              </w:rPr>
+            </w:pPr>
+            <w:r>
+              <w:rPr>
+                <w:rFonts w:ascii="Arial" w:eastAsia="Times New Roman" w:hAnsi="Arial" w:cs="Arial"/>
+                <w:color w:val="000000"/>
+                <w:kern w:val="0"/>
+                <w14:ligatures w14:val="none"/>
+              </w:rPr>
+              <w:t>2</w:t>
+            </w:r>
+          </w:p>
+        </w:tc>
+        <w:tc>
+          <w:tcPr>
+            <w:tcW w:w="3117" w:type="dxa"/>
+          </w:tcPr>
+          <w:p>
+            <w:pPr>
+              <w:jc w:val="center"/>
+              <w:rPr>
+                <w:rFonts w:ascii="Arial" w:eastAsia="Times New Roman" w:hAnsi="Arial" w:cs="Arial"/>
+                <w:color w:val="000000"/>
+                <w:kern w:val="0"/>
+                <w14:ligatures w14:val="none"/>
+              </w:rPr>
+            </w:pPr>
+            <w:r>
+              <w:rPr>
+                <w:rFonts w:ascii="Arial" w:eastAsia="Times New Roman" w:hAnsi="Arial" w:cs="Arial"/>
+                <w:color w:val="000000"/>
+                <w:kern w:val="0"/>
+                <w14:ligatures w14:val="none"/>
+              </w:rPr>
+              <w:t>1840</w:t>
+            </w:r>
+          </w:p>
+        </w:tc>
+        <w:tc>
+          <w:tcPr>
+            <w:tcW w:w="3117" w:type="dxa"/>
+          </w:tcPr>
+          <w:p>
+            <w:pPr>
+              <w:jc w:val="center"/>
+              <w:rPr>
+                <w:rFonts w:ascii="Arial" w:eastAsia="Times New Roman" w:hAnsi="Arial" w:cs="Arial"/>
+                <w:color w:val="000000"/>
+                <w:kern w:val="0"/>
+                <w14:ligatures w14:val="none"/>
+              </w:rPr>
+            </w:pPr>
+            <w:r>
+              <w:rPr>
+                <w:rFonts w:ascii="Arial" w:eastAsia="Times New Roman" w:hAnsi="Arial" w:cs="Arial"/>
+                <w:color w:val="000000"/>
+                <w:kern w:val="0"/>
+                <w14:ligatures w14:val="none"/>
+              </w:rPr>
+              <w:t>11</w:t>
+            </w:r>
+          </w:p>
+        </w:tc>
+      </w:tr>
+      <w:tr>
+        <w:tc>
+          <w:tcPr>
+            <w:tcW w:w="3116" w:type="dxa"/>
+          </w:tcPr>
+          <w:p>
+            <w:pPr>
+              <w:jc w:val="center"/>
+              <w:rPr>
+                <w:rFonts w:ascii="Arial" w:eastAsia="Times New Roman" w:hAnsi="Arial" w:cs="Arial"/>
+                <w:color w:val="000000"/>
+                <w:kern w:val="0"/>
+                <w14:ligatures w14:val="none"/>
+              </w:rPr>
+            </w:pPr>
+            <w:r>
+              <w:rPr>
+                <w:rFonts w:ascii="Arial" w:eastAsia="Times New Roman" w:hAnsi="Arial" w:cs="Arial"/>
+                <w:color w:val="000000"/>
+                <w:kern w:val="0"/>
+                <w14:ligatures w14:val="none"/>
+              </w:rPr>
+              <w:t>3</w:t>
+            </w:r>
+          </w:p>
+        </w:tc>
+        <w:tc>
+          <w:tcPr>
+            <w:tcW w:w="3117" w:type="dxa"/>
+          </w:tcPr>
+          <w:p>
+            <w:pPr>
+              <w:jc w:val="center"/>
+              <w:rPr>
+                <w:rFonts w:ascii="Arial" w:eastAsia="Times New Roman" w:hAnsi="Arial" w:cs="Arial"/>
+                <w:color w:val="000000"/>
+                <w:kern w:val="0"/>
+                <w14:ligatures w14:val="none"/>
+              </w:rPr>
+            </w:pPr>
+            <w:r>
+              <w:rPr>
+                <w:rFonts w:ascii="Arial" w:eastAsia="Times New Roman" w:hAnsi="Arial" w:cs="Arial"/>
+                <w:color w:val="000000"/>
+                <w:kern w:val="0"/>
+                <w14:ligatures w14:val="none"/>
+              </w:rPr>
+              <w:t>1840</w:t>
+            </w:r>
+          </w:p>
+        </w:tc>
+        <w:tc>
+          <w:tcPr>
+            <w:tcW w:w="3117" w:type="dxa"/>
+          </w:tcPr>
+          <w:p>
+            <w:pPr>
+              <w:jc w:val="center"/>
+              <w:rPr>
+                <w:rFonts w:ascii="Arial" w:eastAsia="Times New Roman" w:hAnsi="Arial" w:cs="Arial"/>
+                <w:color w:val="000000"/>
+                <w:kern w:val="0"/>
+                <w14:ligatures w14:val="none"/>
+              </w:rPr>
+            </w:pPr>
+            <w:r>
+              <w:rPr>
+                <w:rFonts w:ascii="Arial" w:eastAsia="Times New Roman" w:hAnsi="Arial" w:cs="Arial"/>
+                <w:color w:val="000000"/>
+                <w:kern w:val="0"/>
+                <w14:ligatures w14:val="none"/>
+              </w:rPr>
+              <w:t>14</w:t>
+            </w:r>
+          </w:p>
+        </w:tc>
+      </w:tr>
+      <w:tr>
+        <w:tc>
+          <w:tcPr>
+            <w:tcW w:w="3116" w:type="dxa"/>
+          </w:tcPr>
+          <w:p>
+            <w:pPr>
+              <w:jc w:val="center"/>
+              <w:rPr>
+                <w:rFonts w:ascii="Arial" w:eastAsia="Times New Roman" w:hAnsi="Arial" w:cs="Arial"/>
+                <w:color w:val="000000"/>
+                <w:kern w:val="0"/>
+                <w14:ligatures w14:val="none"/>
+              </w:rPr>
+            </w:pPr>
+            <w:r>
+              <w:rPr>
+                <w:rFonts w:ascii="Arial" w:eastAsia="Times New Roman" w:hAnsi="Arial" w:cs="Arial"/>
+                <w:color w:val="000000"/>
+                <w:kern w:val="0"/>
+                <w14:ligatures w14:val="none"/>
+              </w:rPr>
+              <w:t>4</w:t>
+            </w:r>
+          </w:p>
+        </w:tc>
+        <w:tc>
+          <w:tcPr>
+            <w:tcW w:w="3117" w:type="dxa"/>
+          </w:tcPr>
+          <w:p>
+            <w:pPr>
+              <w:jc w:val="center"/>
+              <w:rPr>
+                <w:rFonts w:ascii="Arial" w:eastAsia="Times New Roman" w:hAnsi="Arial" w:cs="Arial"/>
+                <w:color w:val="000000"/>
+                <w:kern w:val="0"/>
+                <w14:ligatures w14:val="none"/>
+              </w:rPr>
+            </w:pPr>
+            <w:r>
+              <w:rPr>
+                <w:rFonts w:ascii="Arial" w:eastAsia="Times New Roman" w:hAnsi="Arial" w:cs="Arial"/>
+                <w:color w:val="000000"/>
+                <w:kern w:val="0"/>
+                <w14:ligatures w14:val="none"/>
+              </w:rPr>
+              <w:t>1840</w:t>
+            </w:r>
+          </w:p>
+        </w:tc>
+        <w:tc>
+          <w:tcPr>
+            <w:tcW w:w="3117" w:type="dxa"/>
+          </w:tcPr>
+          <w:p>
+            <w:pPr>
+              <w:jc w:val="center"/>
+              <w:rPr>
+                <w:rFonts w:ascii="Arial" w:eastAsia="Times New Roman" w:hAnsi="Arial" w:cs="Arial"/>
+                <w:color w:val="000000"/>
+                <w:kern w:val="0"/>
+                <w14:ligatures w14:val="none"/>
+              </w:rPr>
+            </w:pPr>
+            <w:r>
+              <w:rPr>
+                <w:rFonts w:ascii="Arial" w:eastAsia="Times New Roman" w:hAnsi="Arial" w:cs="Arial"/>
+                <w:color w:val="000000"/>
+                <w:kern w:val="0"/>
+                <w14:ligatures w14:val="none"/>
+              </w:rPr>
+              <w:t>12</w:t>
+            </w:r>
+          </w:p>
+        </w:tc>
+      </w:tr>
+      <w:tr>
+        <w:tc>
+          <w:tcPr>
+            <w:tcW w:w="3116" w:type="dxa"/>
+          </w:tcPr>
+          <w:p>
+            <w:pPr>
+              <w:jc w:val="center"/>
+              <w:rPr>
+                <w:rFonts w:ascii="Arial" w:eastAsia="Times New Roman" w:hAnsi="Arial" w:cs="Arial"/>
+                <w:color w:val="000000"/>
+                <w:kern w:val="0"/>
+                <w14:ligatures w14:val="none"/>
+              </w:rPr>
+            </w:pPr>
+            <w:r>
+              <w:rPr>
+                <w:rFonts w:ascii="Arial" w:eastAsia="Times New Roman" w:hAnsi="Arial" w:cs="Arial"/>
+                <w:color w:val="000000"/>
+                <w:kern w:val="0"/>
+                <w14:ligatures w14:val="none"/>
+              </w:rPr>
+              <w:t>5</w:t>
+            </w:r>
+          </w:p>
+        </w:tc>
+        <w:tc>
+          <w:tcPr>
+            <w:tcW w:w="3117" w:type="dxa"/>
+          </w:tcPr>
+          <w:p>
+            <w:pPr>
+              <w:jc w:val="center"/>
+              <w:rPr>
+                <w:rFonts w:ascii="Arial" w:eastAsia="Times New Roman" w:hAnsi="Arial" w:cs="Arial"/>
+                <w:color w:val="000000"/>
+                <w:kern w:val="0"/>
+                <w14:ligatures w14:val="none"/>
+              </w:rPr>
+            </w:pPr>
+            <w:r>
+              <w:rPr>
+                <w:rFonts w:ascii="Arial" w:eastAsia="Times New Roman" w:hAnsi="Arial" w:cs="Arial"/>
+                <w:color w:val="000000"/>
+                <w:kern w:val="0"/>
+                <w14:ligatures w14:val="none"/>
+              </w:rPr>
+              <w:t>1840</w:t>
+            </w:r>
+          </w:p>
+        </w:tc>
+        <w:tc>
+          <w:tcPr>
+            <w:tcW w:w="3117" w:type="dxa"/>
+          </w:tcPr>
+          <w:p>
+            <w:pPr>
+              <w:jc w:val="center"/>
+              <w:rPr>
+                <w:rFonts w:ascii="Arial" w:eastAsia="Times New Roman" w:hAnsi="Arial" w:cs="Arial"/>
+                <w:color w:val="000000"/>
+                <w:kern w:val="0"/>
+                <w14:ligatures w14:val="none"/>
+              </w:rPr>
+            </w:pPr>
+            <w:r>
+              <w:rPr>
+                <w:rFonts w:ascii="Arial" w:eastAsia="Times New Roman" w:hAnsi="Arial" w:cs="Arial"/>
+                <w:color w:val="000000"/>
+                <w:kern w:val="0"/>
+                <w14:ligatures w14:val="none"/>
+              </w:rPr>
+              <w:t>12</w:t>
+            </w:r>
+          </w:p>
+        </w:tc>
+      </w:tr>
+    </w:tbl>
+    <w:p>
+      <w:pPr>
+        <w:spacing w:after="0" w:line="240" w:lineRule="auto"/>
+        <w:rPr>
+          <w:rFonts w:ascii="Arial" w:eastAsia="Times New Roman" w:hAnsi="Arial" w:cs="Arial"/>
+          <w:color w:val="000000"/>
+          <w:kern w:val="0"/>
+          <w14:ligatures w14:val="none"/>
+        </w:rPr>
+      </w:pPr>
+    </w:p>
+    <w:p>
+      <w:pPr>
+        <w:spacing w:after="0" w:line="240" w:lineRule="auto"/>
+        <w:rPr>
+          <w:rFonts w:ascii="Arial" w:eastAsia="Times New Roman" w:hAnsi="Arial" w:cs="Arial"/>
+          <w:color w:val="000000"/>
+          <w:kern w:val="0"/>
+          <w14:ligatures w14:val="none"/>
+        </w:rPr>
+      </w:pPr>
+      <w:r>
+        <w:rPr>
+          <w:rFonts w:ascii="Arial" w:eastAsia="Times New Roman" w:hAnsi="Arial" w:cs="Arial"/>
+          <w:color w:val="000000"/>
+          <w:kern w:val="0"/>
+          <w14:ligatures w14:val="none"/>
+        </w:rPr>
+        <w:t>Cooling Rate: 0.9</w:t>
+      </w:r>
+      <w:r>
+        <w:rPr>
+          <w:rFonts w:ascii="Arial" w:eastAsia="Times New Roman" w:hAnsi="Arial" w:cs="Arial"/>
+          <w:color w:val="000000"/>
+          <w:kern w:val="0"/>
+          <w14:ligatures w14:val="none"/>
+        </w:rPr>
+        <w:t>99</w:t>
+      </w:r>
+    </w:p>
+    <w:tbl>
+      <w:tblPr>
+        <w:tblStyle w:val="TableGrid"/>
+        <w:tblW w:w="0" w:type="auto"/>
+        <w:tblLook w:val="04A0" w:firstRow="1" w:lastRow="0" w:firstColumn="1" w:lastColumn="0" w:noHBand="0" w:noVBand="1"/>
+      </w:tblPr>
+      <w:tblGrid>
+        <w:gridCol w:w="3116"/>
+        <w:gridCol w:w="3117"/>
+        <w:gridCol w:w="3117"/>
+      </w:tblGrid>
+      <w:tr>
+        <w:tc>
+          <w:tcPr>
+            <w:tcW w:w="3116" w:type="dxa"/>
+          </w:tcPr>
+          <w:p>
+            <w:pPr>
+              <w:jc w:val="center"/>
+              <w:rPr>
+                <w:rFonts w:ascii="Arial" w:eastAsia="Times New Roman" w:hAnsi="Arial" w:cs="Arial"/>
+                <w:color w:val="000000"/>
+                <w:kern w:val="0"/>
+                <w14:ligatures w14:val="none"/>
+              </w:rPr>
+            </w:pPr>
+            <w:r>
+              <w:rPr>
+                <w:rFonts w:ascii="Arial" w:eastAsia="Times New Roman" w:hAnsi="Arial" w:cs="Arial"/>
+                <w:color w:val="000000"/>
+                <w:kern w:val="0"/>
+                <w14:ligatures w14:val="none"/>
+              </w:rPr>
+              <w:t>Run Number</w:t>
+            </w:r>
+          </w:p>
+        </w:tc>
+        <w:tc>
+          <w:tcPr>
+            <w:tcW w:w="3117" w:type="dxa"/>
+          </w:tcPr>
+          <w:p>
+            <w:pPr>
+              <w:jc w:val="center"/>
+              <w:rPr>
+                <w:rFonts w:ascii="Arial" w:eastAsia="Times New Roman" w:hAnsi="Arial" w:cs="Arial"/>
+                <w:color w:val="000000"/>
+                <w:kern w:val="0"/>
+                <w14:ligatures w14:val="none"/>
+              </w:rPr>
+            </w:pPr>
+            <w:r>
+              <w:rPr>
+                <w:rFonts w:ascii="Arial" w:eastAsia="Times New Roman" w:hAnsi="Arial" w:cs="Arial"/>
+                <w:color w:val="000000"/>
+                <w:kern w:val="0"/>
+                <w14:ligatures w14:val="none"/>
+              </w:rPr>
+              <w:t>Solutions Tried</w:t>
+            </w:r>
+          </w:p>
+        </w:tc>
+        <w:tc>
+          <w:tcPr>
+            <w:tcW w:w="3117" w:type="dxa"/>
+          </w:tcPr>
+          <w:p>
+            <w:pPr>
+              <w:jc w:val="center"/>
+              <w:rPr>
+                <w:rFonts w:ascii="Arial" w:eastAsia="Times New Roman" w:hAnsi="Arial" w:cs="Arial"/>
+                <w:color w:val="000000"/>
+                <w:kern w:val="0"/>
+                <w14:ligatures w14:val="none"/>
+              </w:rPr>
+            </w:pPr>
+            <w:r>
+              <w:rPr>
+                <w:rFonts w:ascii="Arial" w:eastAsia="Times New Roman" w:hAnsi="Arial" w:cs="Arial"/>
+                <w:color w:val="000000"/>
+                <w:kern w:val="0"/>
+                <w14:ligatures w14:val="none"/>
+              </w:rPr>
+              <w:t>Final Score</w:t>
+            </w:r>
+          </w:p>
+        </w:tc>
+      </w:tr>
+      <w:tr>
+        <w:tc>
+          <w:tcPr>
+            <w:tcW w:w="3116" w:type="dxa"/>
+          </w:tcPr>
+          <w:p>
+            <w:pPr>
+              <w:jc w:val="center"/>
+              <w:rPr>
+                <w:rFonts w:ascii="Arial" w:eastAsia="Times New Roman" w:hAnsi="Arial" w:cs="Arial"/>
+                <w:color w:val="000000"/>
+                <w:kern w:val="0"/>
+                <w14:ligatures w14:val="none"/>
+              </w:rPr>
+            </w:pPr>
+            <w:r>
+              <w:rPr>
+                <w:rFonts w:ascii="Arial" w:eastAsia="Times New Roman" w:hAnsi="Arial" w:cs="Arial"/>
+                <w:color w:val="000000"/>
+                <w:kern w:val="0"/>
+                <w14:ligatures w14:val="none"/>
+              </w:rPr>
+              <w:t>1</w:t>
+            </w:r>
+          </w:p>
+        </w:tc>
+        <w:tc>
+          <w:tcPr>
+            <w:tcW w:w="3117" w:type="dxa"/>
+          </w:tcPr>
+          <w:p>
+            <w:pPr>
+              <w:jc w:val="center"/>
+              <w:rPr>
+                <w:rFonts w:ascii="Arial" w:eastAsia="Times New Roman" w:hAnsi="Arial" w:cs="Arial"/>
+                <w:color w:val="000000"/>
+                <w:kern w:val="0"/>
+                <w14:ligatures w14:val="none"/>
+              </w:rPr>
+            </w:pPr>
+            <w:r>
+              <w:rPr>
+                <w:rFonts w:ascii="Arial" w:eastAsia="Times New Roman" w:hAnsi="Arial" w:cs="Arial"/>
+                <w:color w:val="000000"/>
+                <w:kern w:val="0"/>
+                <w14:ligatures w14:val="none"/>
+              </w:rPr>
+              <w:t>18419</w:t>
+            </w:r>
+          </w:p>
+        </w:tc>
+        <w:tc>
+          <w:tcPr>
+            <w:tcW w:w="3117" w:type="dxa"/>
+          </w:tcPr>
+          <w:p>
+            <w:pPr>
+              <w:jc w:val="center"/>
+              <w:rPr>
+                <w:rFonts w:ascii="Arial" w:eastAsia="Times New Roman" w:hAnsi="Arial" w:cs="Arial"/>
+                <w:color w:val="000000"/>
+                <w:kern w:val="0"/>
+                <w14:ligatures w14:val="none"/>
+              </w:rPr>
+            </w:pPr>
+            <w:r>
+              <w:rPr>
+                <w:rFonts w:ascii="Arial" w:eastAsia="Times New Roman" w:hAnsi="Arial" w:cs="Arial"/>
+                <w:color w:val="000000"/>
+                <w:kern w:val="0"/>
+                <w14:ligatures w14:val="none"/>
+              </w:rPr>
+              <w:t>9</w:t>
+            </w:r>
+          </w:p>
+        </w:tc>
+      </w:tr>
+      <w:tr>
+        <w:tc>
+          <w:tcPr>
+            <w:tcW w:w="3116" w:type="dxa"/>
+          </w:tcPr>
+          <w:p>
+            <w:pPr>
+              <w:jc w:val="center"/>
+              <w:rPr>
+                <w:rFonts w:ascii="Arial" w:eastAsia="Times New Roman" w:hAnsi="Arial" w:cs="Arial"/>
+                <w:color w:val="000000"/>
+                <w:kern w:val="0"/>
+                <w14:ligatures w14:val="none"/>
+              </w:rPr>
+            </w:pPr>
+            <w:r>
+              <w:rPr>
+                <w:rFonts w:ascii="Arial" w:eastAsia="Times New Roman" w:hAnsi="Arial" w:cs="Arial"/>
+                <w:color w:val="000000"/>
+                <w:kern w:val="0"/>
+                <w14:ligatures w14:val="none"/>
+              </w:rPr>
+              <w:t>2</w:t>
+            </w:r>
+          </w:p>
+        </w:tc>
+        <w:tc>
+          <w:tcPr>
+            <w:tcW w:w="3117" w:type="dxa"/>
+          </w:tcPr>
+          <w:p>
+            <w:pPr>
+              <w:jc w:val="center"/>
+              <w:rPr>
+                <w:rFonts w:ascii="Arial" w:eastAsia="Times New Roman" w:hAnsi="Arial" w:cs="Arial"/>
+                <w:color w:val="000000"/>
+                <w:kern w:val="0"/>
+                <w14:ligatures w14:val="none"/>
+              </w:rPr>
+            </w:pPr>
+            <w:r>
+              <w:rPr>
+                <w:rFonts w:ascii="Arial" w:eastAsia="Times New Roman" w:hAnsi="Arial" w:cs="Arial"/>
+                <w:color w:val="000000"/>
+                <w:kern w:val="0"/>
+                <w14:ligatures w14:val="none"/>
+              </w:rPr>
+              <w:t>18419</w:t>
+            </w:r>
+          </w:p>
+        </w:tc>
+        <w:tc>
+          <w:tcPr>
+            <w:tcW w:w="3117" w:type="dxa"/>
+          </w:tcPr>
+          <w:p>
+            <w:pPr>
+              <w:jc w:val="center"/>
+              <w:rPr>
+                <w:rFonts w:ascii="Arial" w:eastAsia="Times New Roman" w:hAnsi="Arial" w:cs="Arial"/>
+                <w:color w:val="000000"/>
+                <w:kern w:val="0"/>
+                <w14:ligatures w14:val="none"/>
+              </w:rPr>
+            </w:pPr>
+            <w:r>
+              <w:rPr>
+                <w:rFonts w:ascii="Arial" w:eastAsia="Times New Roman" w:hAnsi="Arial" w:cs="Arial"/>
+                <w:color w:val="000000"/>
+                <w:kern w:val="0"/>
+                <w14:ligatures w14:val="none"/>
+              </w:rPr>
+              <w:t>12</w:t>
+            </w:r>
+          </w:p>
+        </w:tc>
+      </w:tr>
+      <w:tr>
+        <w:tc>
+          <w:tcPr>
+            <w:tcW w:w="3116" w:type="dxa"/>
+          </w:tcPr>
+          <w:p>
+            <w:pPr>
+              <w:jc w:val="center"/>
+              <w:rPr>
+                <w:rFonts w:ascii="Arial" w:eastAsia="Times New Roman" w:hAnsi="Arial" w:cs="Arial"/>
+                <w:color w:val="000000"/>
+                <w:kern w:val="0"/>
+                <w14:ligatures w14:val="none"/>
+              </w:rPr>
+            </w:pPr>
+            <w:r>
+              <w:rPr>
+                <w:rFonts w:ascii="Arial" w:eastAsia="Times New Roman" w:hAnsi="Arial" w:cs="Arial"/>
+                <w:color w:val="000000"/>
+                <w:kern w:val="0"/>
+                <w14:ligatures w14:val="none"/>
+              </w:rPr>
+              <w:t>3</w:t>
+            </w:r>
+          </w:p>
+        </w:tc>
+        <w:tc>
+          <w:tcPr>
+            <w:tcW w:w="3117" w:type="dxa"/>
+          </w:tcPr>
+          <w:p>
+            <w:pPr>
+              <w:jc w:val="center"/>
+              <w:rPr>
+                <w:rFonts w:ascii="Arial" w:eastAsia="Times New Roman" w:hAnsi="Arial" w:cs="Arial"/>
+                <w:color w:val="000000"/>
+                <w:kern w:val="0"/>
+                <w14:ligatures w14:val="none"/>
+              </w:rPr>
+            </w:pPr>
+            <w:r>
+              <w:rPr>
+                <w:rFonts w:ascii="Arial" w:eastAsia="Times New Roman" w:hAnsi="Arial" w:cs="Arial"/>
+                <w:color w:val="000000"/>
+                <w:kern w:val="0"/>
+                <w14:ligatures w14:val="none"/>
+              </w:rPr>
+              <w:t>18419</w:t>
+            </w:r>
+          </w:p>
+        </w:tc>
+        <w:tc>
+          <w:tcPr>
+            <w:tcW w:w="3117" w:type="dxa"/>
+          </w:tcPr>
+          <w:p>
+            <w:pPr>
+              <w:jc w:val="center"/>
+              <w:rPr>
+                <w:rFonts w:ascii="Arial" w:eastAsia="Times New Roman" w:hAnsi="Arial" w:cs="Arial"/>
+                <w:color w:val="000000"/>
+                <w:kern w:val="0"/>
+                <w14:ligatures w14:val="none"/>
+              </w:rPr>
+            </w:pPr>
+            <w:r>
+              <w:rPr>
+                <w:rFonts w:ascii="Arial" w:eastAsia="Times New Roman" w:hAnsi="Arial" w:cs="Arial"/>
+                <w:color w:val="000000"/>
+                <w:kern w:val="0"/>
+                <w14:ligatures w14:val="none"/>
+              </w:rPr>
+              <w:t>10</w:t>
+            </w:r>
+          </w:p>
+        </w:tc>
+      </w:tr>
+      <w:tr>
+        <w:tc>
+          <w:tcPr>
+            <w:tcW w:w="3116" w:type="dxa"/>
+          </w:tcPr>
+          <w:p>
+            <w:pPr>
+              <w:jc w:val="center"/>
+              <w:rPr>
+                <w:rFonts w:ascii="Arial" w:eastAsia="Times New Roman" w:hAnsi="Arial" w:cs="Arial"/>
+                <w:color w:val="000000"/>
+                <w:kern w:val="0"/>
+                <w14:ligatures w14:val="none"/>
+              </w:rPr>
+            </w:pPr>
+            <w:r>
+              <w:rPr>
+                <w:rFonts w:ascii="Arial" w:eastAsia="Times New Roman" w:hAnsi="Arial" w:cs="Arial"/>
+                <w:color w:val="000000"/>
+                <w:kern w:val="0"/>
+                <w14:ligatures w14:val="none"/>
+              </w:rPr>
+              <w:t>4</w:t>
+            </w:r>
+          </w:p>
+        </w:tc>
+        <w:tc>
+          <w:tcPr>
+            <w:tcW w:w="3117" w:type="dxa"/>
+          </w:tcPr>
+          <w:p>
+            <w:pPr>
+              <w:jc w:val="center"/>
+              <w:rPr>
+                <w:rFonts w:ascii="Arial" w:eastAsia="Times New Roman" w:hAnsi="Arial" w:cs="Arial"/>
+                <w:color w:val="000000"/>
+                <w:kern w:val="0"/>
+                <w14:ligatures w14:val="none"/>
+              </w:rPr>
+            </w:pPr>
+            <w:r>
+              <w:rPr>
+                <w:rFonts w:ascii="Arial" w:eastAsia="Times New Roman" w:hAnsi="Arial" w:cs="Arial"/>
+                <w:color w:val="000000"/>
+                <w:kern w:val="0"/>
+                <w14:ligatures w14:val="none"/>
+              </w:rPr>
+              <w:t>18419</w:t>
+            </w:r>
+          </w:p>
+        </w:tc>
+        <w:tc>
+          <w:tcPr>
+            <w:tcW w:w="3117" w:type="dxa"/>
+          </w:tcPr>
+          <w:p>
+            <w:pPr>
+              <w:jc w:val="center"/>
+              <w:rPr>
+                <w:rFonts w:ascii="Arial" w:eastAsia="Times New Roman" w:hAnsi="Arial" w:cs="Arial"/>
+                <w:color w:val="000000"/>
+                <w:kern w:val="0"/>
+                <w14:ligatures w14:val="none"/>
+              </w:rPr>
+            </w:pPr>
+            <w:r>
+              <w:rPr>
+                <w:rFonts w:ascii="Arial" w:eastAsia="Times New Roman" w:hAnsi="Arial" w:cs="Arial"/>
+                <w:color w:val="000000"/>
+                <w:kern w:val="0"/>
+                <w14:ligatures w14:val="none"/>
+              </w:rPr>
+              <w:t>9</w:t>
+            </w:r>
+          </w:p>
+        </w:tc>
+      </w:tr>
+      <w:tr>
+        <w:tc>
+          <w:tcPr>
+            <w:tcW w:w="3116" w:type="dxa"/>
+          </w:tcPr>
+          <w:p>
+            <w:pPr>
+              <w:jc w:val="center"/>
+              <w:rPr>
+                <w:rFonts w:ascii="Arial" w:eastAsia="Times New Roman" w:hAnsi="Arial" w:cs="Arial"/>
+                <w:color w:val="000000"/>
+                <w:kern w:val="0"/>
+                <w14:ligatures w14:val="none"/>
+              </w:rPr>
+            </w:pPr>
+            <w:r>
+              <w:rPr>
+                <w:rFonts w:ascii="Arial" w:eastAsia="Times New Roman" w:hAnsi="Arial" w:cs="Arial"/>
+                <w:color w:val="000000"/>
+                <w:kern w:val="0"/>
+                <w14:ligatures w14:val="none"/>
+              </w:rPr>
+              <w:t>5</w:t>
+            </w:r>
+          </w:p>
+        </w:tc>
+        <w:tc>
+          <w:tcPr>
+            <w:tcW w:w="3117" w:type="dxa"/>
+          </w:tcPr>
+          <w:p>
+            <w:pPr>
+              <w:jc w:val="center"/>
+              <w:rPr>
+                <w:rFonts w:ascii="Arial" w:eastAsia="Times New Roman" w:hAnsi="Arial" w:cs="Arial"/>
+                <w:color w:val="000000"/>
+                <w:kern w:val="0"/>
+                <w14:ligatures w14:val="none"/>
+              </w:rPr>
+            </w:pPr>
+            <w:r>
+              <w:rPr>
+                <w:rFonts w:ascii="Arial" w:eastAsia="Times New Roman" w:hAnsi="Arial" w:cs="Arial"/>
+                <w:color w:val="000000"/>
+                <w:kern w:val="0"/>
+                <w14:ligatures w14:val="none"/>
+              </w:rPr>
+              <w:t>18419</w:t>
+            </w:r>
+          </w:p>
+        </w:tc>
+        <w:tc>
+          <w:tcPr>
+            <w:tcW w:w="3117" w:type="dxa"/>
+          </w:tcPr>
+          <w:p>
+            <w:pPr>
+              <w:jc w:val="center"/>
+              <w:rPr>
+                <w:rFonts w:ascii="Arial" w:eastAsia="Times New Roman" w:hAnsi="Arial" w:cs="Arial"/>
+                <w:color w:val="000000"/>
+                <w:kern w:val="0"/>
+                <w14:ligatures w14:val="none"/>
+              </w:rPr>
+            </w:pPr>
+            <w:r>
+              <w:rPr>
+                <w:rFonts w:ascii="Arial" w:eastAsia="Times New Roman" w:hAnsi="Arial" w:cs="Arial"/>
+                <w:color w:val="000000"/>
+                <w:kern w:val="0"/>
+                <w14:ligatures w14:val="none"/>
+              </w:rPr>
+              <w:t>8</w:t>
+            </w:r>
+          </w:p>
+        </w:tc>
+      </w:tr>
+    </w:tbl>
+    <w:p>
+      <w:pPr>
+        <w:spacing w:after="0" w:line="240" w:lineRule="auto"/>
+        <w:rPr>
+          <w:rFonts w:ascii="Arial" w:eastAsia="Times New Roman" w:hAnsi="Arial" w:cs="Arial"/>
+          <w:color w:val="000000"/>
+          <w:kern w:val="0"/>
+          <w14:ligatures w14:val="none"/>
+        </w:rPr>
+      </w:pPr>
+    </w:p>
+    <w:p>
+      <w:pPr>
+        <w:spacing w:after="0" w:line="240" w:lineRule="auto"/>
+        <w:rPr>
+          <w:rFonts w:ascii="Arial" w:eastAsia="Times New Roman" w:hAnsi="Arial" w:cs="Arial"/>
+          <w:color w:val="000000"/>
+          <w:kern w:val="0"/>
+          <w14:ligatures w14:val="none"/>
+        </w:rPr>
+      </w:pPr>
+      <w:r>
+        <w:rPr>
+          <w:rFonts w:ascii="Arial" w:eastAsia="Times New Roman" w:hAnsi="Arial" w:cs="Arial"/>
+          <w:color w:val="000000"/>
+          <w:kern w:val="0"/>
+          <w14:ligatures w14:val="none"/>
+        </w:rPr>
+        <w:t>Cooling Rate: 0.9</w:t>
+      </w:r>
+      <w:r>
+        <w:rPr>
+          <w:rFonts w:ascii="Arial" w:eastAsia="Times New Roman" w:hAnsi="Arial" w:cs="Arial"/>
+          <w:color w:val="000000"/>
+          <w:kern w:val="0"/>
+          <w14:ligatures w14:val="none"/>
+        </w:rPr>
+        <w:t>999</w:t>
+      </w:r>
+    </w:p>
+    <w:tbl>
+      <w:tblPr>
+        <w:tblStyle w:val="TableGrid"/>
+        <w:tblW w:w="0" w:type="auto"/>
+        <w:tblLook w:val="04A0" w:firstRow="1" w:lastRow="0" w:firstColumn="1" w:lastColumn="0" w:noHBand="0" w:noVBand="1"/>
+      </w:tblPr>
+      <w:tblGrid>
+        <w:gridCol w:w="3116"/>
+        <w:gridCol w:w="3117"/>
+        <w:gridCol w:w="3117"/>
+      </w:tblGrid>
+      <w:tr>
+        <w:tc>
+          <w:tcPr>
+            <w:tcW w:w="3116" w:type="dxa"/>
+          </w:tcPr>
+          <w:p>
+            <w:pPr>
+              <w:jc w:val="center"/>
+              <w:rPr>
+                <w:rFonts w:ascii="Arial" w:eastAsia="Times New Roman" w:hAnsi="Arial" w:cs="Arial"/>
+                <w:color w:val="000000"/>
+                <w:kern w:val="0"/>
+                <w14:ligatures w14:val="none"/>
+              </w:rPr>
+            </w:pPr>
+            <w:r>
+              <w:rPr>
+                <w:rFonts w:ascii="Arial" w:eastAsia="Times New Roman" w:hAnsi="Arial" w:cs="Arial"/>
+                <w:color w:val="000000"/>
+                <w:kern w:val="0"/>
+                <w14:ligatures w14:val="none"/>
+              </w:rPr>
+              <w:t>Run Number</w:t>
+            </w:r>
+          </w:p>
+        </w:tc>
+        <w:tc>
+          <w:tcPr>
+            <w:tcW w:w="3117" w:type="dxa"/>
+          </w:tcPr>
+          <w:p>
+            <w:pPr>
+              <w:jc w:val="center"/>
+              <w:rPr>
+                <w:rFonts w:ascii="Arial" w:eastAsia="Times New Roman" w:hAnsi="Arial" w:cs="Arial"/>
+                <w:color w:val="000000"/>
+                <w:kern w:val="0"/>
+                <w14:ligatures w14:val="none"/>
+              </w:rPr>
+            </w:pPr>
+            <w:r>
+              <w:rPr>
+                <w:rFonts w:ascii="Arial" w:eastAsia="Times New Roman" w:hAnsi="Arial" w:cs="Arial"/>
+                <w:color w:val="000000"/>
+                <w:kern w:val="0"/>
+                <w14:ligatures w14:val="none"/>
+              </w:rPr>
+              <w:t>Solutions Tried</w:t>
+            </w:r>
+          </w:p>
+        </w:tc>
+        <w:tc>
+          <w:tcPr>
+            <w:tcW w:w="3117" w:type="dxa"/>
+          </w:tcPr>
+          <w:p>
+            <w:pPr>
+              <w:jc w:val="center"/>
+              <w:rPr>
+                <w:rFonts w:ascii="Arial" w:eastAsia="Times New Roman" w:hAnsi="Arial" w:cs="Arial"/>
+                <w:color w:val="000000"/>
+                <w:kern w:val="0"/>
+                <w14:ligatures w14:val="none"/>
+              </w:rPr>
+            </w:pPr>
+            <w:r>
+              <w:rPr>
+                <w:rFonts w:ascii="Arial" w:eastAsia="Times New Roman" w:hAnsi="Arial" w:cs="Arial"/>
+                <w:color w:val="000000"/>
+                <w:kern w:val="0"/>
+                <w14:ligatures w14:val="none"/>
+              </w:rPr>
+              <w:t>Final Score</w:t>
+            </w:r>
+          </w:p>
+        </w:tc>
+      </w:tr>
+      <w:tr>
+        <w:tc>
+          <w:tcPr>
+            <w:tcW w:w="3116" w:type="dxa"/>
+          </w:tcPr>
+          <w:p>
+            <w:pPr>
+              <w:jc w:val="center"/>
+              <w:rPr>
+                <w:rFonts w:ascii="Arial" w:eastAsia="Times New Roman" w:hAnsi="Arial" w:cs="Arial"/>
+                <w:color w:val="000000"/>
+                <w:kern w:val="0"/>
+                <w14:ligatures w14:val="none"/>
+              </w:rPr>
+            </w:pPr>
+            <w:r>
+              <w:rPr>
+                <w:rFonts w:ascii="Arial" w:eastAsia="Times New Roman" w:hAnsi="Arial" w:cs="Arial"/>
+                <w:color w:val="000000"/>
+                <w:kern w:val="0"/>
+                <w14:ligatures w14:val="none"/>
+              </w:rPr>
+              <w:t>1</w:t>
+            </w:r>
+          </w:p>
+        </w:tc>
+        <w:tc>
+          <w:tcPr>
+            <w:tcW w:w="3117" w:type="dxa"/>
+          </w:tcPr>
+          <w:p>
+            <w:pPr>
+              <w:jc w:val="center"/>
+              <w:rPr>
+                <w:rFonts w:ascii="Arial" w:eastAsia="Times New Roman" w:hAnsi="Arial" w:cs="Arial"/>
+                <w:color w:val="000000"/>
+                <w:kern w:val="0"/>
+                <w14:ligatures w14:val="none"/>
+              </w:rPr>
+            </w:pPr>
+            <w:r>
+              <w:rPr>
+                <w:rFonts w:ascii="Arial" w:eastAsia="Times New Roman" w:hAnsi="Arial" w:cs="Arial"/>
+                <w:color w:val="000000"/>
+                <w:kern w:val="0"/>
+                <w14:ligatures w14:val="none"/>
+              </w:rPr>
+              <w:t>184205</w:t>
+            </w:r>
+          </w:p>
+        </w:tc>
+        <w:tc>
+          <w:tcPr>
+            <w:tcW w:w="3117" w:type="dxa"/>
+          </w:tcPr>
+          <w:p>
+            <w:pPr>
+              <w:jc w:val="center"/>
+              <w:rPr>
+                <w:rFonts w:ascii="Arial" w:eastAsia="Times New Roman" w:hAnsi="Arial" w:cs="Arial"/>
+                <w:color w:val="000000"/>
+                <w:kern w:val="0"/>
+                <w14:ligatures w14:val="none"/>
+              </w:rPr>
+            </w:pPr>
+            <w:r>
+              <w:rPr>
+                <w:rFonts w:ascii="Arial" w:eastAsia="Times New Roman" w:hAnsi="Arial" w:cs="Arial"/>
+                <w:color w:val="000000"/>
+                <w:kern w:val="0"/>
+                <w14:ligatures w14:val="none"/>
+              </w:rPr>
+              <w:t>8</w:t>
+            </w:r>
+          </w:p>
+        </w:tc>
+      </w:tr>
+      <w:tr>
+        <w:tc>
+          <w:tcPr>
+            <w:tcW w:w="3116" w:type="dxa"/>
+          </w:tcPr>
+          <w:p>
+            <w:pPr>
+              <w:jc w:val="center"/>
+              <w:rPr>
+                <w:rFonts w:ascii="Arial" w:eastAsia="Times New Roman" w:hAnsi="Arial" w:cs="Arial"/>
+                <w:color w:val="000000"/>
+                <w:kern w:val="0"/>
+                <w14:ligatures w14:val="none"/>
+              </w:rPr>
+            </w:pPr>
+            <w:r>
+              <w:rPr>
+                <w:rFonts w:ascii="Arial" w:eastAsia="Times New Roman" w:hAnsi="Arial" w:cs="Arial"/>
+                <w:color w:val="000000"/>
+                <w:kern w:val="0"/>
+                <w14:ligatures w14:val="none"/>
+              </w:rPr>
+              <w:t>2</w:t>
+            </w:r>
+          </w:p>
+        </w:tc>
+        <w:tc>
+          <w:tcPr>
+            <w:tcW w:w="3117" w:type="dxa"/>
+          </w:tcPr>
+          <w:p>
+            <w:pPr>
+              <w:jc w:val="center"/>
+              <w:rPr>
+                <w:rFonts w:ascii="Arial" w:eastAsia="Times New Roman" w:hAnsi="Arial" w:cs="Arial"/>
+                <w:color w:val="000000"/>
+                <w:kern w:val="0"/>
+                <w14:ligatures w14:val="none"/>
+              </w:rPr>
+            </w:pPr>
+            <w:r>
+              <w:rPr>
+                <w:rFonts w:ascii="Arial" w:eastAsia="Times New Roman" w:hAnsi="Arial" w:cs="Arial"/>
+                <w:color w:val="000000"/>
+                <w:kern w:val="0"/>
+                <w14:ligatures w14:val="none"/>
+              </w:rPr>
+              <w:t>184205</w:t>
+            </w:r>
+          </w:p>
+        </w:tc>
+        <w:tc>
+          <w:tcPr>
+            <w:tcW w:w="3117" w:type="dxa"/>
+          </w:tcPr>
+          <w:p>
+            <w:pPr>
+              <w:jc w:val="center"/>
+              <w:rPr>
+                <w:rFonts w:ascii="Arial" w:eastAsia="Times New Roman" w:hAnsi="Arial" w:cs="Arial"/>
+                <w:color w:val="000000"/>
+                <w:kern w:val="0"/>
+                <w14:ligatures w14:val="none"/>
+              </w:rPr>
+            </w:pPr>
+            <w:r>
+              <w:rPr>
+                <w:rFonts w:ascii="Arial" w:eastAsia="Times New Roman" w:hAnsi="Arial" w:cs="Arial"/>
+                <w:color w:val="000000"/>
+                <w:kern w:val="0"/>
+                <w14:ligatures w14:val="none"/>
+              </w:rPr>
+              <w:t>9</w:t>
+            </w:r>
+          </w:p>
+        </w:tc>
+      </w:tr>
+      <w:tr>
+        <w:tc>
+          <w:tcPr>
+            <w:tcW w:w="3116" w:type="dxa"/>
+          </w:tcPr>
+          <w:p>
+            <w:pPr>
+              <w:jc w:val="center"/>
+              <w:rPr>
+                <w:rFonts w:ascii="Arial" w:eastAsia="Times New Roman" w:hAnsi="Arial" w:cs="Arial"/>
+                <w:color w:val="000000"/>
+                <w:kern w:val="0"/>
+                <w14:ligatures w14:val="none"/>
+              </w:rPr>
+            </w:pPr>
+            <w:r>
+              <w:rPr>
+                <w:rFonts w:ascii="Arial" w:eastAsia="Times New Roman" w:hAnsi="Arial" w:cs="Arial"/>
+                <w:color w:val="000000"/>
+                <w:kern w:val="0"/>
+                <w14:ligatures w14:val="none"/>
+              </w:rPr>
+              <w:t>3</w:t>
+            </w:r>
+          </w:p>
+        </w:tc>
+        <w:tc>
+          <w:tcPr>
+            <w:tcW w:w="3117" w:type="dxa"/>
+          </w:tcPr>
+          <w:p>
+            <w:pPr>
+              <w:jc w:val="center"/>
+              <w:rPr>
+                <w:rFonts w:ascii="Arial" w:eastAsia="Times New Roman" w:hAnsi="Arial" w:cs="Arial"/>
+                <w:color w:val="000000"/>
+                <w:kern w:val="0"/>
+                <w14:ligatures w14:val="none"/>
+              </w:rPr>
+            </w:pPr>
+            <w:r>
+              <w:rPr>
+                <w:rFonts w:ascii="Arial" w:eastAsia="Times New Roman" w:hAnsi="Arial" w:cs="Arial"/>
+                <w:color w:val="000000"/>
+                <w:kern w:val="0"/>
+                <w14:ligatures w14:val="none"/>
+              </w:rPr>
+              <w:t>184205</w:t>
+            </w:r>
+          </w:p>
+        </w:tc>
+        <w:tc>
+          <w:tcPr>
+            <w:tcW w:w="3117" w:type="dxa"/>
+          </w:tcPr>
+          <w:p>
+            <w:pPr>
+              <w:jc w:val="center"/>
+              <w:rPr>
+                <w:rFonts w:ascii="Arial" w:eastAsia="Times New Roman" w:hAnsi="Arial" w:cs="Arial"/>
+                <w:color w:val="000000"/>
+                <w:kern w:val="0"/>
+                <w14:ligatures w14:val="none"/>
+              </w:rPr>
+            </w:pPr>
+            <w:r>
+              <w:rPr>
+                <w:rFonts w:ascii="Arial" w:eastAsia="Times New Roman" w:hAnsi="Arial" w:cs="Arial"/>
+                <w:color w:val="000000"/>
+                <w:kern w:val="0"/>
+                <w14:ligatures w14:val="none"/>
+              </w:rPr>
+              <w:t>7</w:t>
+            </w:r>
+          </w:p>
+        </w:tc>
+      </w:tr>
+      <w:tr>
+        <w:tc>
+          <w:tcPr>
+            <w:tcW w:w="3116" w:type="dxa"/>
+          </w:tcPr>
+          <w:p>
+            <w:pPr>
+              <w:jc w:val="center"/>
+              <w:rPr>
+                <w:rFonts w:ascii="Arial" w:eastAsia="Times New Roman" w:hAnsi="Arial" w:cs="Arial"/>
+                <w:color w:val="000000"/>
+                <w:kern w:val="0"/>
+                <w14:ligatures w14:val="none"/>
+              </w:rPr>
+            </w:pPr>
+            <w:r>
+              <w:rPr>
+                <w:rFonts w:ascii="Arial" w:eastAsia="Times New Roman" w:hAnsi="Arial" w:cs="Arial"/>
+                <w:color w:val="000000"/>
+                <w:kern w:val="0"/>
+                <w14:ligatures w14:val="none"/>
+              </w:rPr>
+              <w:t>4</w:t>
+            </w:r>
+          </w:p>
+        </w:tc>
+        <w:tc>
+          <w:tcPr>
+            <w:tcW w:w="3117" w:type="dxa"/>
+          </w:tcPr>
+          <w:p>
+            <w:pPr>
+              <w:jc w:val="center"/>
+              <w:rPr>
+                <w:rFonts w:ascii="Arial" w:eastAsia="Times New Roman" w:hAnsi="Arial" w:cs="Arial"/>
+                <w:color w:val="000000"/>
+                <w:kern w:val="0"/>
+                <w14:ligatures w14:val="none"/>
+              </w:rPr>
+            </w:pPr>
+            <w:r>
+              <w:rPr>
+                <w:rFonts w:ascii="Arial" w:eastAsia="Times New Roman" w:hAnsi="Arial" w:cs="Arial"/>
+                <w:color w:val="000000"/>
+                <w:kern w:val="0"/>
+                <w14:ligatures w14:val="none"/>
+              </w:rPr>
+              <w:t>184205</w:t>
+            </w:r>
+          </w:p>
+        </w:tc>
+        <w:tc>
+          <w:tcPr>
+            <w:tcW w:w="3117" w:type="dxa"/>
+          </w:tcPr>
+          <w:p>
+            <w:pPr>
+              <w:jc w:val="center"/>
+              <w:rPr>
+                <w:rFonts w:ascii="Arial" w:eastAsia="Times New Roman" w:hAnsi="Arial" w:cs="Arial"/>
+                <w:color w:val="000000"/>
+                <w:kern w:val="0"/>
+                <w14:ligatures w14:val="none"/>
+              </w:rPr>
+            </w:pPr>
+            <w:r>
+              <w:rPr>
+                <w:rFonts w:ascii="Arial" w:eastAsia="Times New Roman" w:hAnsi="Arial" w:cs="Arial"/>
+                <w:color w:val="000000"/>
+                <w:kern w:val="0"/>
+                <w14:ligatures w14:val="none"/>
+              </w:rPr>
+              <w:t>8</w:t>
+            </w:r>
+          </w:p>
+        </w:tc>
+      </w:tr>
+      <w:tr>
+        <w:tc>
+          <w:tcPr>
+            <w:tcW w:w="3116" w:type="dxa"/>
+          </w:tcPr>
+          <w:p>
+            <w:pPr>
+              <w:jc w:val="center"/>
+              <w:rPr>
+                <w:rFonts w:ascii="Arial" w:eastAsia="Times New Roman" w:hAnsi="Arial" w:cs="Arial"/>
+                <w:color w:val="000000"/>
+                <w:kern w:val="0"/>
+                <w14:ligatures w14:val="none"/>
+              </w:rPr>
+            </w:pPr>
+            <w:r>
+              <w:rPr>
+                <w:rFonts w:ascii="Arial" w:eastAsia="Times New Roman" w:hAnsi="Arial" w:cs="Arial"/>
+                <w:color w:val="000000"/>
+                <w:kern w:val="0"/>
+                <w14:ligatures w14:val="none"/>
+              </w:rPr>
+              <w:t>5</w:t>
+            </w:r>
+          </w:p>
+        </w:tc>
+        <w:tc>
+          <w:tcPr>
+            <w:tcW w:w="3117" w:type="dxa"/>
+          </w:tcPr>
+          <w:p>
+            <w:pPr>
+              <w:jc w:val="center"/>
+              <w:rPr>
+                <w:rFonts w:ascii="Arial" w:eastAsia="Times New Roman" w:hAnsi="Arial" w:cs="Arial"/>
+                <w:color w:val="000000"/>
+                <w:kern w:val="0"/>
+                <w14:ligatures w14:val="none"/>
+              </w:rPr>
+            </w:pPr>
+            <w:r>
+              <w:rPr>
+                <w:rFonts w:ascii="Arial" w:eastAsia="Times New Roman" w:hAnsi="Arial" w:cs="Arial"/>
+                <w:color w:val="000000"/>
+                <w:kern w:val="0"/>
+                <w14:ligatures w14:val="none"/>
+              </w:rPr>
+              <w:t>184205</w:t>
+            </w:r>
+          </w:p>
+        </w:tc>
+        <w:tc>
+          <w:tcPr>
+            <w:tcW w:w="3117" w:type="dxa"/>
+          </w:tcPr>
+          <w:p>
+            <w:pPr>
+              <w:jc w:val="center"/>
+              <w:rPr>
+                <w:rFonts w:ascii="Arial" w:eastAsia="Times New Roman" w:hAnsi="Arial" w:cs="Arial"/>
+                <w:color w:val="000000"/>
+                <w:kern w:val="0"/>
+                <w14:ligatures w14:val="none"/>
+              </w:rPr>
+            </w:pPr>
+            <w:r>
+              <w:rPr>
+                <w:rFonts w:ascii="Arial" w:eastAsia="Times New Roman" w:hAnsi="Arial" w:cs="Arial"/>
+                <w:color w:val="000000"/>
+                <w:kern w:val="0"/>
+                <w14:ligatures w14:val="none"/>
+              </w:rPr>
+              <w:t>9</w:t>
+            </w:r>
+          </w:p>
+        </w:tc>
+      </w:tr>
+    </w:tbl>
+    <w:p>
+      <w:pPr>
+        <w:spacing w:after="0" w:line="240" w:lineRule="auto"/>
+        <w:rPr>
+          <w:rFonts w:ascii="Arial" w:eastAsia="Times New Roman" w:hAnsi="Arial" w:cs="Arial"/>
+          <w:color w:val="000000"/>
+          <w:kern w:val="0"/>
+          <w14:ligatures w14:val="none"/>
+        </w:rPr>
+      </w:pPr>
+    </w:p>
+    <w:p>
+      <w:pPr>
+        <w:spacing w:after="0" w:line="240" w:lineRule="auto"/>
+        <w:rPr>
+          <w:rFonts w:ascii="Arial" w:eastAsia="Times New Roman" w:hAnsi="Arial" w:cs="Arial"/>
+          <w:color w:val="000000"/>
+          <w:kern w:val="0"/>
+          <w14:ligatures w14:val="none"/>
+        </w:rPr>
+      </w:pPr>
+      <w:r>
+        <w:rPr>
+          <w:rFonts w:ascii="Arial" w:eastAsia="Times New Roman" w:hAnsi="Arial" w:cs="Arial"/>
+          <w:color w:val="000000"/>
+          <w:kern w:val="0"/>
+          <w14:ligatures w14:val="none"/>
+        </w:rPr>
+        <w:t>Cooling Rate: 0.</w:t>
+      </w:r>
+      <w:r>
+        <w:rPr>
+          <w:rFonts w:ascii="Arial" w:eastAsia="Times New Roman" w:hAnsi="Arial" w:cs="Arial"/>
+          <w:color w:val="000000"/>
+          <w:kern w:val="0"/>
+          <w14:ligatures w14:val="none"/>
+        </w:rPr>
+        <w:t>99999</w:t>
+      </w:r>
+    </w:p>
+    <w:tbl>
+      <w:tblPr>
+        <w:tblStyle w:val="TableGrid"/>
+        <w:tblW w:w="0" w:type="auto"/>
+        <w:tblLook w:val="04A0" w:firstRow="1" w:lastRow="0" w:firstColumn="1" w:lastColumn="0" w:noHBand="0" w:noVBand="1"/>
+      </w:tblPr>
+      <w:tblGrid>
+        <w:gridCol w:w="3116"/>
+        <w:gridCol w:w="3117"/>
+        <w:gridCol w:w="3117"/>
+      </w:tblGrid>
+      <w:tr>
+        <w:tc>
+          <w:tcPr>
+            <w:tcW w:w="3116" w:type="dxa"/>
+          </w:tcPr>
+          <w:p>
+            <w:pPr>
+              <w:jc w:val="center"/>
+              <w:rPr>
+                <w:rFonts w:ascii="Arial" w:eastAsia="Times New Roman" w:hAnsi="Arial" w:cs="Arial"/>
+                <w:color w:val="000000"/>
+                <w:kern w:val="0"/>
+                <w14:ligatures w14:val="none"/>
+              </w:rPr>
+            </w:pPr>
+            <w:r>
+              <w:rPr>
+                <w:rFonts w:ascii="Arial" w:eastAsia="Times New Roman" w:hAnsi="Arial" w:cs="Arial"/>
+                <w:color w:val="000000"/>
+                <w:kern w:val="0"/>
+                <w14:ligatures w14:val="none"/>
+              </w:rPr>
+              <w:t>Run Number</w:t>
+            </w:r>
+          </w:p>
+        </w:tc>
+        <w:tc>
+          <w:tcPr>
+            <w:tcW w:w="3117" w:type="dxa"/>
+          </w:tcPr>
+          <w:p>
+            <w:pPr>
+              <w:jc w:val="center"/>
+              <w:rPr>
+                <w:rFonts w:ascii="Arial" w:eastAsia="Times New Roman" w:hAnsi="Arial" w:cs="Arial"/>
+                <w:color w:val="000000"/>
+                <w:kern w:val="0"/>
+                <w14:ligatures w14:val="none"/>
+              </w:rPr>
+            </w:pPr>
+            <w:r>
+              <w:rPr>
+                <w:rFonts w:ascii="Arial" w:eastAsia="Times New Roman" w:hAnsi="Arial" w:cs="Arial"/>
+                <w:color w:val="000000"/>
+                <w:kern w:val="0"/>
+                <w14:ligatures w14:val="none"/>
+              </w:rPr>
+              <w:t>Solutions Tried</w:t>
+            </w:r>
+          </w:p>
+        </w:tc>
+        <w:tc>
+          <w:tcPr>
+            <w:tcW w:w="3117" w:type="dxa"/>
+          </w:tcPr>
+          <w:p>
+            <w:pPr>
+              <w:jc w:val="center"/>
+              <w:rPr>
+                <w:rFonts w:ascii="Arial" w:eastAsia="Times New Roman" w:hAnsi="Arial" w:cs="Arial"/>
+                <w:color w:val="000000"/>
+                <w:kern w:val="0"/>
+                <w14:ligatures w14:val="none"/>
+              </w:rPr>
+            </w:pPr>
+            <w:r>
+              <w:rPr>
+                <w:rFonts w:ascii="Arial" w:eastAsia="Times New Roman" w:hAnsi="Arial" w:cs="Arial"/>
+                <w:color w:val="000000"/>
+                <w:kern w:val="0"/>
+                <w14:ligatures w14:val="none"/>
+              </w:rPr>
+              <w:t>Final Score</w:t>
+            </w:r>
+          </w:p>
+        </w:tc>
+      </w:tr>
+      <w:tr>
+        <w:tc>
+          <w:tcPr>
+            <w:tcW w:w="3116" w:type="dxa"/>
+          </w:tcPr>
+          <w:p>
+            <w:pPr>
+              <w:jc w:val="center"/>
+              <w:rPr>
+                <w:rFonts w:ascii="Arial" w:eastAsia="Times New Roman" w:hAnsi="Arial" w:cs="Arial"/>
+                <w:color w:val="000000"/>
+                <w:kern w:val="0"/>
+                <w14:ligatures w14:val="none"/>
+              </w:rPr>
+            </w:pPr>
+            <w:r>
+              <w:rPr>
+                <w:rFonts w:ascii="Arial" w:eastAsia="Times New Roman" w:hAnsi="Arial" w:cs="Arial"/>
+                <w:color w:val="000000"/>
+                <w:kern w:val="0"/>
+                <w14:ligatures w14:val="none"/>
+              </w:rPr>
+              <w:t>1</w:t>
+            </w:r>
+          </w:p>
+        </w:tc>
+        <w:tc>
+          <w:tcPr>
+            <w:tcW w:w="3117" w:type="dxa"/>
+          </w:tcPr>
+          <w:p>
+            <w:pPr>
+              <w:jc w:val="center"/>
+              <w:rPr>
+                <w:rFonts w:ascii="Arial" w:eastAsia="Times New Roman" w:hAnsi="Arial" w:cs="Arial"/>
+                <w:color w:val="000000"/>
+                <w:kern w:val="0"/>
+                <w14:ligatures w14:val="none"/>
+              </w:rPr>
+            </w:pPr>
+            <w:r>
+              <w:rPr>
+                <w:rFonts w:ascii="Arial" w:eastAsia="Times New Roman" w:hAnsi="Arial" w:cs="Arial"/>
+                <w:color w:val="000000"/>
+                <w:kern w:val="0"/>
+                <w14:ligatures w14:val="none"/>
+              </w:rPr>
+              <w:t>1842066</w:t>
+            </w:r>
+          </w:p>
+        </w:tc>
+        <w:tc>
+          <w:tcPr>
+            <w:tcW w:w="3117" w:type="dxa"/>
+          </w:tcPr>
+          <w:p>
+            <w:pPr>
+              <w:jc w:val="center"/>
+              <w:rPr>
+                <w:rFonts w:ascii="Arial" w:eastAsia="Times New Roman" w:hAnsi="Arial" w:cs="Arial"/>
+                <w:color w:val="000000"/>
+                <w:kern w:val="0"/>
+                <w14:ligatures w14:val="none"/>
+              </w:rPr>
+            </w:pPr>
+            <w:r>
+              <w:rPr>
+                <w:rFonts w:ascii="Arial" w:eastAsia="Times New Roman" w:hAnsi="Arial" w:cs="Arial"/>
+                <w:color w:val="000000"/>
+                <w:kern w:val="0"/>
+                <w14:ligatures w14:val="none"/>
+              </w:rPr>
+              <w:t>7</w:t>
+            </w:r>
+          </w:p>
+        </w:tc>
+      </w:tr>
+      <w:tr>
+        <w:tc>
+          <w:tcPr>
+            <w:tcW w:w="3116" w:type="dxa"/>
+          </w:tcPr>
+          <w:p>
+            <w:pPr>
+              <w:jc w:val="center"/>
+              <w:rPr>
+                <w:rFonts w:ascii="Arial" w:eastAsia="Times New Roman" w:hAnsi="Arial" w:cs="Arial"/>
+                <w:color w:val="000000"/>
+                <w:kern w:val="0"/>
+                <w14:ligatures w14:val="none"/>
+              </w:rPr>
+            </w:pPr>
+            <w:r>
+              <w:rPr>
+                <w:rFonts w:ascii="Arial" w:eastAsia="Times New Roman" w:hAnsi="Arial" w:cs="Arial"/>
+                <w:color w:val="000000"/>
+                <w:kern w:val="0"/>
+                <w14:ligatures w14:val="none"/>
+              </w:rPr>
+              <w:t>2</w:t>
+            </w:r>
+          </w:p>
+        </w:tc>
+        <w:tc>
+          <w:tcPr>
+            <w:tcW w:w="3117" w:type="dxa"/>
+          </w:tcPr>
+          <w:p>
+            <w:pPr>
+              <w:jc w:val="center"/>
+              <w:rPr>
+                <w:rFonts w:ascii="Arial" w:eastAsia="Times New Roman" w:hAnsi="Arial" w:cs="Arial"/>
+                <w:color w:val="000000"/>
+                <w:kern w:val="0"/>
+                <w14:ligatures w14:val="none"/>
+              </w:rPr>
+            </w:pPr>
+            <w:r>
+              <w:rPr>
+                <w:rFonts w:ascii="Arial" w:eastAsia="Times New Roman" w:hAnsi="Arial" w:cs="Arial"/>
+                <w:color w:val="000000"/>
+                <w:kern w:val="0"/>
+                <w14:ligatures w14:val="none"/>
+              </w:rPr>
+              <w:t>1842066</w:t>
+            </w:r>
+          </w:p>
+        </w:tc>
+        <w:tc>
+          <w:tcPr>
+            <w:tcW w:w="3117" w:type="dxa"/>
+          </w:tcPr>
+          <w:p>
+            <w:pPr>
+              <w:jc w:val="center"/>
+              <w:rPr>
+                <w:rFonts w:ascii="Arial" w:eastAsia="Times New Roman" w:hAnsi="Arial" w:cs="Arial"/>
+                <w:color w:val="000000"/>
+                <w:kern w:val="0"/>
+                <w14:ligatures w14:val="none"/>
+              </w:rPr>
+            </w:pPr>
+            <w:r>
+              <w:rPr>
+                <w:rFonts w:ascii="Arial" w:eastAsia="Times New Roman" w:hAnsi="Arial" w:cs="Arial"/>
+                <w:color w:val="000000"/>
+                <w:kern w:val="0"/>
+                <w14:ligatures w14:val="none"/>
+              </w:rPr>
+              <w:t>7</w:t>
+            </w:r>
+          </w:p>
+        </w:tc>
+      </w:tr>
+      <w:tr>
+        <w:tc>
+          <w:tcPr>
+            <w:tcW w:w="3116" w:type="dxa"/>
+          </w:tcPr>
+          <w:p>
+            <w:pPr>
+              <w:jc w:val="center"/>
+              <w:rPr>
+                <w:rFonts w:ascii="Arial" w:eastAsia="Times New Roman" w:hAnsi="Arial" w:cs="Arial"/>
+                <w:color w:val="000000"/>
+                <w:kern w:val="0"/>
+                <w14:ligatures w14:val="none"/>
+              </w:rPr>
+            </w:pPr>
+            <w:r>
+              <w:rPr>
+                <w:rFonts w:ascii="Arial" w:eastAsia="Times New Roman" w:hAnsi="Arial" w:cs="Arial"/>
+                <w:color w:val="000000"/>
+                <w:kern w:val="0"/>
+                <w14:ligatures w14:val="none"/>
+              </w:rPr>
+              <w:t>3</w:t>
+            </w:r>
+          </w:p>
+        </w:tc>
+        <w:tc>
+          <w:tcPr>
+            <w:tcW w:w="3117" w:type="dxa"/>
+          </w:tcPr>
+          <w:p>
+            <w:pPr>
+              <w:jc w:val="center"/>
+              <w:rPr>
+                <w:rFonts w:ascii="Arial" w:eastAsia="Times New Roman" w:hAnsi="Arial" w:cs="Arial"/>
+                <w:color w:val="000000"/>
+                <w:kern w:val="0"/>
+                <w14:ligatures w14:val="none"/>
+              </w:rPr>
+            </w:pPr>
+            <w:r>
+              <w:rPr>
+                <w:rFonts w:ascii="Arial" w:eastAsia="Times New Roman" w:hAnsi="Arial" w:cs="Arial"/>
+                <w:color w:val="000000"/>
+                <w:kern w:val="0"/>
+                <w14:ligatures w14:val="none"/>
+              </w:rPr>
+              <w:t>1842066</w:t>
+            </w:r>
+          </w:p>
+        </w:tc>
+        <w:tc>
+          <w:tcPr>
+            <w:tcW w:w="3117" w:type="dxa"/>
+          </w:tcPr>
+          <w:p>
+            <w:pPr>
+              <w:jc w:val="center"/>
+              <w:rPr>
+                <w:rFonts w:ascii="Arial" w:eastAsia="Times New Roman" w:hAnsi="Arial" w:cs="Arial"/>
+                <w:color w:val="000000"/>
+                <w:kern w:val="0"/>
+                <w14:ligatures w14:val="none"/>
+              </w:rPr>
+            </w:pPr>
+            <w:r>
+              <w:rPr>
+                <w:rFonts w:ascii="Arial" w:eastAsia="Times New Roman" w:hAnsi="Arial" w:cs="Arial"/>
+                <w:color w:val="000000"/>
+                <w:kern w:val="0"/>
+                <w14:ligatures w14:val="none"/>
+              </w:rPr>
+              <w:t>8</w:t>
+            </w:r>
+          </w:p>
+        </w:tc>
+      </w:tr>
+      <w:tr>
+        <w:tc>
+          <w:tcPr>
+            <w:tcW w:w="3116" w:type="dxa"/>
+          </w:tcPr>
+          <w:p>
+            <w:pPr>
+              <w:jc w:val="center"/>
+              <w:rPr>
+                <w:rFonts w:ascii="Arial" w:eastAsia="Times New Roman" w:hAnsi="Arial" w:cs="Arial"/>
+                <w:color w:val="000000"/>
+                <w:kern w:val="0"/>
+                <w14:ligatures w14:val="none"/>
+              </w:rPr>
+            </w:pPr>
+            <w:r>
+              <w:rPr>
+                <w:rFonts w:ascii="Arial" w:eastAsia="Times New Roman" w:hAnsi="Arial" w:cs="Arial"/>
+                <w:color w:val="000000"/>
+                <w:kern w:val="0"/>
+                <w14:ligatures w14:val="none"/>
+              </w:rPr>
+              <w:t>4</w:t>
+            </w:r>
+          </w:p>
+        </w:tc>
+        <w:tc>
+          <w:tcPr>
+            <w:tcW w:w="3117" w:type="dxa"/>
+          </w:tcPr>
+          <w:p>
+            <w:pPr>
+              <w:jc w:val="center"/>
+              <w:rPr>
+                <w:rFonts w:ascii="Arial" w:eastAsia="Times New Roman" w:hAnsi="Arial" w:cs="Arial"/>
+                <w:color w:val="000000"/>
+                <w:kern w:val="0"/>
+                <w14:ligatures w14:val="none"/>
+              </w:rPr>
+            </w:pPr>
+            <w:r>
+              <w:rPr>
+                <w:rFonts w:ascii="Arial" w:eastAsia="Times New Roman" w:hAnsi="Arial" w:cs="Arial"/>
+                <w:color w:val="000000"/>
+                <w:kern w:val="0"/>
+                <w14:ligatures w14:val="none"/>
+              </w:rPr>
+              <w:t>1842066</w:t>
+            </w:r>
+          </w:p>
+        </w:tc>
+        <w:tc>
+          <w:tcPr>
+            <w:tcW w:w="3117" w:type="dxa"/>
+          </w:tcPr>
+          <w:p>
+            <w:pPr>
+              <w:jc w:val="center"/>
+              <w:rPr>
+                <w:rFonts w:ascii="Arial" w:eastAsia="Times New Roman" w:hAnsi="Arial" w:cs="Arial"/>
+                <w:color w:val="000000"/>
+                <w:kern w:val="0"/>
+                <w14:ligatures w14:val="none"/>
+              </w:rPr>
+            </w:pPr>
+            <w:r>
+              <w:rPr>
+                <w:rFonts w:ascii="Arial" w:eastAsia="Times New Roman" w:hAnsi="Arial" w:cs="Arial"/>
+                <w:color w:val="000000"/>
+                <w:kern w:val="0"/>
+                <w14:ligatures w14:val="none"/>
+              </w:rPr>
+              <w:t>8</w:t>
+            </w:r>
+          </w:p>
+        </w:tc>
+      </w:tr>
+      <w:tr>
+        <w:tc>
+          <w:tcPr>
+            <w:tcW w:w="3116" w:type="dxa"/>
+          </w:tcPr>
+          <w:p>
+            <w:pPr>
+              <w:jc w:val="center"/>
+              <w:rPr>
+                <w:rFonts w:ascii="Arial" w:eastAsia="Times New Roman" w:hAnsi="Arial" w:cs="Arial"/>
+                <w:color w:val="000000"/>
+                <w:kern w:val="0"/>
+                <w14:ligatures w14:val="none"/>
+              </w:rPr>
+            </w:pPr>
+            <w:r>
+              <w:rPr>
+                <w:rFonts w:ascii="Arial" w:eastAsia="Times New Roman" w:hAnsi="Arial" w:cs="Arial"/>
+                <w:color w:val="000000"/>
+                <w:kern w:val="0"/>
+                <w14:ligatures w14:val="none"/>
+              </w:rPr>
+              <w:t>5</w:t>
+            </w:r>
+          </w:p>
+        </w:tc>
+        <w:tc>
+          <w:tcPr>
+            <w:tcW w:w="3117" w:type="dxa"/>
+          </w:tcPr>
+          <w:p>
+            <w:pPr>
+              <w:jc w:val="center"/>
+              <w:rPr>
+                <w:rFonts w:ascii="Arial" w:eastAsia="Times New Roman" w:hAnsi="Arial" w:cs="Arial"/>
+                <w:color w:val="000000"/>
+                <w:kern w:val="0"/>
+                <w14:ligatures w14:val="none"/>
+              </w:rPr>
+            </w:pPr>
+            <w:r>
+              <w:rPr>
+                <w:rFonts w:ascii="Arial" w:eastAsia="Times New Roman" w:hAnsi="Arial" w:cs="Arial"/>
+                <w:color w:val="000000"/>
+                <w:kern w:val="0"/>
+                <w14:ligatures w14:val="none"/>
+              </w:rPr>
+              <w:t>1842066</w:t>
+            </w:r>
+          </w:p>
+        </w:tc>
+        <w:tc>
+          <w:tcPr>
+            <w:tcW w:w="3117" w:type="dxa"/>
+          </w:tcPr>
+          <w:p>
+            <w:pPr>
+              <w:jc w:val="center"/>
+              <w:rPr>
+                <w:rFonts w:ascii="Arial" w:eastAsia="Times New Roman" w:hAnsi="Arial" w:cs="Arial"/>
+                <w:color w:val="000000"/>
+                <w:kern w:val="0"/>
+                <w14:ligatures w14:val="none"/>
+              </w:rPr>
+            </w:pPr>
+            <w:r>
+              <w:rPr>
+                <w:rFonts w:ascii="Arial" w:eastAsia="Times New Roman" w:hAnsi="Arial" w:cs="Arial"/>
+                <w:color w:val="000000"/>
+                <w:kern w:val="0"/>
+                <w14:ligatures w14:val="none"/>
+              </w:rPr>
+              <w:t>7</w:t>
+            </w:r>
+          </w:p>
+        </w:tc>
+      </w:tr>
+    </w:tbl>
+    <w:p>
+      <w:pPr>
+        <w:spacing w:after="0" w:line="240" w:lineRule="auto"/>
+        <w:rPr>
+          <w:rFonts w:ascii="Arial" w:eastAsia="Times New Roman" w:hAnsi="Arial" w:cs="Arial"/>
+          <w:color w:val="000000"/>
+          <w:kern w:val="0"/>
+          <w14:ligatures w14:val="none"/>
+        </w:rPr>
+      </w:pPr>
+    </w:p>
+    <w:p>
+      <w:pPr>
+        <w:rPr>
+          <w:rFonts w:ascii="Arial" w:eastAsia="Times New Roman" w:hAnsi="Arial" w:cs="Arial"/>
+          <w:color w:val="000000"/>
+          <w:kern w:val="0"/>
+          <w14:ligatures w14:val="none"/>
+        </w:rPr>
+      </w:pPr>
+      <w:r>
+        <w:rPr>
+          <w:rFonts w:ascii="Arial" w:eastAsia="Times New Roman" w:hAnsi="Arial" w:cs="Arial"/>
+          <w:color w:val="000000"/>
+          <w:kern w:val="0"/>
+          <w14:ligatures w14:val="none"/>
+        </w:rPr>
+        <w:br w:type="page"/>
+      </w:r>
+    </w:p>
+    <w:p>
+      <w:pPr>
+        <w:spacing w:after="0" w:line="240" w:lineRule="auto"/>
+        <w:rPr>
+          <w:rFonts w:ascii="Times New Roman" w:eastAsia="Times New Roman" w:hAnsi="Times New Roman" w:cs="Times New Roman"/>
+          <w:kern w:val="0"/>
+          <w14:ligatures w14:val="none"/>
+        </w:rPr>
+      </w:pPr>
+      <w:r>
+        <w:rPr>
+          <w:rFonts w:ascii="Arial" w:eastAsia="Times New Roman" w:hAnsi="Arial" w:cs="Arial"/>
+          <w:b/>
+          <w:bCs/>
+          <w:color w:val="000000"/>
+          <w:kern w:val="0"/>
+          <w14:ligatures w14:val="none"/>
+        </w:rPr>
+        <w:lastRenderedPageBreak/>
+        <w:t>Results</w:t>
+      </w:r>
+    </w:p>
+    <w:p>
+      <w:pPr>
+        <w:spacing w:after="0" w:line="240" w:lineRule="auto"/>
+        <w:rPr>
+          <w:rFonts w:ascii="Times New Roman" w:eastAsia="Times New Roman" w:hAnsi="Times New Roman" w:cs="Times New Roman"/>
+          <w:kern w:val="0"/>
+          <w14:ligatures w14:val="none"/>
+        </w:rPr>
+      </w:pPr>
+    </w:p>
+    <w:p>
+      <w:pPr>
+        <w:spacing w:after="0" w:line="240" w:lineRule="auto"/>
+        <w:rPr>
           <w:rFonts w:ascii="Times New Roman" w:eastAsia="Times New Roman" w:hAnsi="Times New Roman" w:cs="Times New Roman"/>
           <w:kern w:val="0"/>
           <w14:ligatures w14:val="none"/>
@@ -1255,10 +4081,60 @@
           <w14:ligatures w14:val="none"/>
         </w:rPr>
       </w:pPr>
+      <w:r>
+        <w:rPr>
+          <w:rFonts w:ascii="Times New Roman" w:eastAsia="Times New Roman" w:hAnsi="Times New Roman" w:cs="Times New Roman"/>
+          <w:kern w:val="0"/>
+          <w14:ligatures w14:val="none"/>
+        </w:rPr>
+        <w:t>The statistical analysis</w:t>
+      </w:r>
+      <w:r>
+        <w:rPr>
+          <w:rFonts w:ascii="Times New Roman" w:eastAsia="Times New Roman" w:hAnsi="Times New Roman" w:cs="Times New Roman"/>
+          <w:kern w:val="0"/>
+          <w14:ligatures w14:val="none"/>
+        </w:rPr>
+        <w:t xml:space="preserve"> shows a positive correlation between cooling rate, solutions tried, and final score. As the cooling rate is increased (</w:t>
+      </w:r>
+      <w:r>
+        <w:rPr>
+          <w:rFonts w:ascii="Times New Roman" w:eastAsia="Times New Roman" w:hAnsi="Times New Roman" w:cs="Times New Roman"/>
+          <w:kern w:val="0"/>
+          <w14:ligatures w14:val="none"/>
+        </w:rPr>
+        <w:t xml:space="preserve">approaches 1), more solutions are checked and the score is improved. </w:t>
+      </w:r>
+      <w:r>
+        <w:rPr>
+          <w:rFonts w:ascii="Times New Roman" w:eastAsia="Times New Roman" w:hAnsi="Times New Roman" w:cs="Times New Roman"/>
+          <w:kern w:val="0"/>
+          <w14:ligatures w14:val="none"/>
+        </w:rPr>
+        <w:t>It can also be noted that as</w:t>
+      </w:r>
+      <w:r>
+        <w:rPr>
+          <w:rFonts w:ascii="Times New Roman" w:eastAsia="Times New Roman" w:hAnsi="Times New Roman" w:cs="Times New Roman"/>
+          <w:kern w:val="0"/>
+          <w14:ligatures w14:val="none"/>
+        </w:rPr>
+        <w:t xml:space="preserve"> </w:t>
+      </w:r>
+      <w:r>
+        <w:rPr>
+          <w:rFonts w:ascii="Times New Roman" w:eastAsia="Times New Roman" w:hAnsi="Times New Roman" w:cs="Times New Roman"/>
+          <w:kern w:val="0"/>
+          <w14:ligatures w14:val="none"/>
+        </w:rPr>
+        <w:t>another 9 is added to the cooling rate, the solutions tried, and therefore the execution time, increases by a factor of  ~10.</w:t>
+      </w:r>
     </w:p>
     <w:p>
       <w:pPr>
         <w:spacing w:after="240" w:line="240" w:lineRule="auto"/>
+      </w:pPr>
+      <w:r>
         <w:rPr>
           <w:rFonts w:ascii="Arial" w:eastAsia="Times New Roman" w:hAnsi="Arial" w:cs="Arial"/>
           <w:b/>
@@ -1267,7 +4143,9 @@
           <w:kern w:val="0"/>
           <w14:ligatures w14:val="none"/>
         </w:rPr>
-      </w:pPr>
+        <w:lastRenderedPageBreak/>
+        <w:t>Fi</w:t>
+      </w:r>
       <w:r>
         <w:rPr>
           <w:rFonts w:ascii="Arial" w:eastAsia="Times New Roman" w:hAnsi="Arial" w:cs="Arial"/>
@@ -1277,7 +4155,7 @@
           <w:kern w:val="0"/>
           <w14:ligatures w14:val="none"/>
         </w:rPr>
-        <w:t>Fi</w:t>
+        <w:t>gures</w:t>
       </w:r>
       <w:r>
         <w:rPr>
@@ -1288,15 +4166,8 @@
           <w:kern w:val="0"/>
           <w14:ligatures w14:val="none"/>
         </w:rPr>
-        <w:t>gures</w:t>
-      </w:r>
-    </w:p>
-    <w:p>
-      <w:pPr>
-        <w:keepNext/>
-        <w:spacing w:after="240" w:line="240" w:lineRule="auto"/>
-        <w:jc w:val="center"/>
-      </w:pPr>
+        <w:br/>
+      </w:r>
       <w:r>
         <w:rPr>
           <w:noProof/>
@@ -1317,7 +4188,7 @@
                     <pic:cNvPicPr/>
                   </pic:nvPicPr>
                   <pic:blipFill>
-                    <a:blip r:embed="rId4">
+                    <a:blip r:embed="rId5">
                       <a:extLst>
                         <a:ext uri="{28A0092B-C50C-407E-A947-70E740481C1C}">
                           <a14:useLocalDpi xmlns:a14="http://schemas.microsoft.com/office/drawing/2010/main" val="0"/>
@@ -1407,7 +4278,7 @@
                     <pic:cNvPicPr/>
                   </pic:nvPicPr>
                   <pic:blipFill>
-                    <a:blip r:embed="rId5">
+                    <a:blip r:embed="rId6">
                       <a:extLst>
                         <a:ext uri="{28A0092B-C50C-407E-A947-70E740481C1C}">
                           <a14:useLocalDpi xmlns:a14="http://schemas.microsoft.com/office/drawing/2010/main" val="0"/>
@@ -1498,7 +4369,7 @@
                     <pic:cNvPicPr/>
                   </pic:nvPicPr>
                   <pic:blipFill>
-                    <a:blip r:embed="rId6">
+                    <a:blip r:embed="rId7">
                       <a:extLst>
                         <a:ext uri="{28A0092B-C50C-407E-A947-70E740481C1C}">
                           <a14:useLocalDpi xmlns:a14="http://schemas.microsoft.com/office/drawing/2010/main" val="0"/>
@@ -1597,7 +4468,7 @@
                     <pic:cNvPicPr/>
                   </pic:nvPicPr>
                   <pic:blipFill>
-                    <a:blip r:embed="rId7">
+                    <a:blip r:embed="rId8">
                       <a:extLst>
                         <a:ext uri="{28A0092B-C50C-407E-A947-70E740481C1C}">
                           <a14:useLocalDpi xmlns:a14="http://schemas.microsoft.com/office/drawing/2010/main" val="0"/>
@@ -1658,13 +4529,7 @@
         <w:t xml:space="preserve">: </w:t>
       </w:r>
       <w:r>
-        <w:t xml:space="preserve">Annealing Functions Pt. </w:t>
-      </w:r>
-      <w:r>
-        <w:t>2</w:t>
-      </w:r>
-      <w:r>
-        <w:t xml:space="preserve"> in Place.cpp</w:t>
+        <w:t>Annealing Functions Pt. 2 in Place.cpp</w:t>
       </w:r>
     </w:p>
     <w:p>
@@ -1694,7 +4559,7 @@
                     <pic:cNvPicPr/>
                   </pic:nvPicPr>
                   <pic:blipFill>
-                    <a:blip r:embed="rId8">
+                    <a:blip r:embed="rId9">
                       <a:extLst>
                         <a:ext uri="{28A0092B-C50C-407E-A947-70E740481C1C}">
                           <a14:useLocalDpi xmlns:a14="http://schemas.microsoft.com/office/drawing/2010/main" val="0"/>
@@ -1857,7 +4722,7 @@
                     <pic:cNvPicPr/>
                   </pic:nvPicPr>
                   <pic:blipFill>
-                    <a:blip r:embed="rId9">
+                    <a:blip r:embed="rId10">
                       <a:extLst>
                         <a:ext uri="{28A0092B-C50C-407E-A947-70E740481C1C}">
                           <a14:useLocalDpi xmlns:a14="http://schemas.microsoft.com/office/drawing/2010/main" val="0"/>
@@ -2500,7 +5365,7 @@
   <w:style w:type="paragraph" w:default="1" w:styleId="Normal">
     <w:name w:val="Normal"/>
     <w:qFormat/>
-    <w:rsid w:val="005819EF"/>
+    <w:rsid w:val="00741F5C"/>
   </w:style>
   <w:style w:type="paragraph" w:styleId="Heading1">
     <w:name w:val="heading 1"/>
@@ -2704,7 +5569,6 @@
   <w:style w:type="character" w:default="1" w:styleId="DefaultParagraphFont">
     <w:name w:val="Default Paragraph Font"/>
     <w:uiPriority w:val="1"/>
-    <w:semiHidden/>
     <w:unhideWhenUsed/>
   </w:style>
   <w:style w:type="table" w:default="1" w:styleId="TableNormal">
@@ -3037,6 +5901,35 @@
       <w:szCs w:val="18"/>
     </w:rPr>
   </w:style>
+  <w:style w:type="table" w:styleId="TableGrid">
+    <w:name w:val="Table Grid"/>
+    <w:basedOn w:val="TableNormal"/>
+    <w:uiPriority w:val="39"/>
+    <w:rsid w:val="00DF302E"/>
+    <w:pPr>
+      <w:spacing w:after="0" w:line="240" w:lineRule="auto"/>
+    </w:pPr>
+    <w:tblPr>
+      <w:tblBorders>
+        <w:top w:val="single" w:sz="4" w:space="0" w:color="auto"/>
+        <w:left w:val="single" w:sz="4" w:space="0" w:color="auto"/>
+        <w:bottom w:val="single" w:sz="4" w:space="0" w:color="auto"/>
+        <w:right w:val="single" w:sz="4" w:space="0" w:color="auto"/>
+        <w:insideH w:val="single" w:sz="4" w:space="0" w:color="auto"/>
+        <w:insideV w:val="single" w:sz="4" w:space="0" w:color="auto"/>
+      </w:tblBorders>
+    </w:tblPr>
+  </w:style>
+  <w:style w:type="paragraph" w:styleId="Revision">
+    <w:name w:val="Revision"/>
+    <w:hidden/>
+    <w:uiPriority w:val="99"/>
+    <w:semiHidden/>
+    <w:rsid w:val="005539D5"/>
+    <w:pPr>
+      <w:spacing w:after="0" w:line="240" w:lineRule="auto"/>
+    </w:pPr>
+  </w:style>
 </w:styles>
 </file>
 
@@ -3333,4 +6226,16 @@
     </a:ext>
   </a:extLst>
 </a:theme>
+</file>
+
+<file path=customXml/item1.xml><?xml version="1.0" encoding="utf-8"?>
+<b:Sources xmlns:b="http://schemas.openxmlformats.org/officeDocument/2006/bibliography" xmlns="http://schemas.openxmlformats.org/officeDocument/2006/bibliography" SelectedStyle="\APASixthEditionOfficeOnline.xsl" StyleName="APA" Version="6"/>
+</file>
+
+<file path=customXml/itemProps1.xml><?xml version="1.0" encoding="utf-8"?>
+<ds:datastoreItem xmlns:ds="http://schemas.openxmlformats.org/officeDocument/2006/customXml" ds:itemID="{F47DF519-C65E-416C-95B0-6021FF1A8167}">
+  <ds:schemaRefs>
+    <ds:schemaRef ds:uri="http://schemas.openxmlformats.org/officeDocument/2006/bibliography"/>
+  </ds:schemaRefs>
+</ds:datastoreItem>
 </file>
</xml_diff>

<commit_message>
JK, this is the finished report
</commit_message>
<xml_diff>
--- a/Lab4/Lab4 Report.docx
+++ b/Lab4/Lab4 Report.docx
@@ -1792,16 +1792,7 @@
           <w:kern w:val="0"/>
           <w14:ligatures w14:val="none"/>
         </w:rPr>
-        <w:t>Cooling Rate: 0.9</w:t>
-      </w:r>
-      <w:r>
-        <w:rPr>
-          <w:rFonts w:ascii="Arial" w:eastAsia="Times New Roman" w:hAnsi="Arial" w:cs="Arial"/>
-          <w:color w:val="000000"/>
-          <w:kern w:val="0"/>
-          <w14:ligatures w14:val="none"/>
-        </w:rPr>
-        <w:t>9</w:t>
+        <w:t>Cooling Rate: 0.99</w:t>
       </w:r>
     </w:p>
     <w:tbl>
@@ -2300,16 +2291,7 @@
           <w:kern w:val="0"/>
           <w14:ligatures w14:val="none"/>
         </w:rPr>
-        <w:t>Cooling Rate: 0.9</w:t>
-      </w:r>
-      <w:r>
-        <w:rPr>
-          <w:rFonts w:ascii="Arial" w:eastAsia="Times New Roman" w:hAnsi="Arial" w:cs="Arial"/>
-          <w:color w:val="000000"/>
-          <w:kern w:val="0"/>
-          <w14:ligatures w14:val="none"/>
-        </w:rPr>
-        <w:t>99</w:t>
+        <w:t>Cooling Rate: 0.999</w:t>
       </w:r>
     </w:p>
     <w:tbl>
@@ -2814,16 +2796,7 @@
           <w:kern w:val="0"/>
           <w14:ligatures w14:val="none"/>
         </w:rPr>
-        <w:t>Cooling Rate: 0.9</w:t>
-      </w:r>
-      <w:r>
-        <w:rPr>
-          <w:rFonts w:ascii="Arial" w:eastAsia="Times New Roman" w:hAnsi="Arial" w:cs="Arial"/>
-          <w:color w:val="000000"/>
-          <w:kern w:val="0"/>
-          <w14:ligatures w14:val="none"/>
-        </w:rPr>
-        <w:t>999</w:t>
+        <w:t>Cooling Rate: 0.9999</w:t>
       </w:r>
     </w:p>
     <w:tbl>
@@ -3328,16 +3301,7 @@
           <w:kern w:val="0"/>
           <w14:ligatures w14:val="none"/>
         </w:rPr>
-        <w:t>Cooling Rate: 0.</w:t>
-      </w:r>
-      <w:r>
-        <w:rPr>
-          <w:rFonts w:ascii="Arial" w:eastAsia="Times New Roman" w:hAnsi="Arial" w:cs="Arial"/>
-          <w:color w:val="000000"/>
-          <w:kern w:val="0"/>
-          <w14:ligatures w14:val="none"/>
-        </w:rPr>
-        <w:t>99999</w:t>
+        <w:t>Cooling Rate: 0.99999</w:t>
       </w:r>
     </w:p>
     <w:tbl>
@@ -4128,6 +4092,118 @@
           <w14:ligatures w14:val="none"/>
         </w:rPr>
         <w:t>another 9 is added to the cooling rate, the solutions tried, and therefore the execution time, increases by a factor of  ~10.</w:t>
+      </w:r>
+    </w:p>
+    <w:p>
+      <w:pPr>
+        <w:spacing w:after="240" w:line="240" w:lineRule="auto"/>
+        <w:rPr>
+          <w:rFonts w:ascii="Arial" w:eastAsia="Times New Roman" w:hAnsi="Arial" w:cs="Arial"/>
+          <w:color w:val="000000"/>
+          <w:kern w:val="0"/>
+          <w14:ligatures w14:val="none"/>
+        </w:rPr>
+      </w:pPr>
+      <w:r>
+        <w:rPr>
+          <w:rFonts w:ascii="Times New Roman" w:eastAsia="Times New Roman" w:hAnsi="Times New Roman" w:cs="Times New Roman"/>
+          <w:kern w:val="0"/>
+          <w14:ligatures w14:val="none"/>
+        </w:rPr>
+        <w:t>The execution time for cooling rates below 0.99999</w:t>
+      </w:r>
+      <w:r>
+        <w:rPr>
+          <w:rFonts w:ascii="Times New Roman" w:eastAsia="Times New Roman" w:hAnsi="Times New Roman" w:cs="Times New Roman"/>
+          <w:kern w:val="0"/>
+          <w14:ligatures w14:val="none"/>
+        </w:rPr>
+        <w:t xml:space="preserve"> were visually indistinguishable. However, with cooling rate of 0.99999 and </w:t>
+      </w:r>
+      <w:r>
+        <w:rPr>
+          <w:rFonts w:ascii="Arial" w:eastAsia="Times New Roman" w:hAnsi="Arial" w:cs="Arial"/>
+          <w:color w:val="000000"/>
+          <w:kern w:val="0"/>
+          <w14:ligatures w14:val="none"/>
+        </w:rPr>
+        <w:t>1842066</w:t>
+      </w:r>
+      <w:r>
+        <w:rPr>
+          <w:rFonts w:ascii="Arial" w:eastAsia="Times New Roman" w:hAnsi="Arial" w:cs="Arial"/>
+          <w:color w:val="000000"/>
+          <w:kern w:val="0"/>
+          <w14:ligatures w14:val="none"/>
+        </w:rPr>
+        <w:t xml:space="preserve"> solutions tried, </w:t>
+      </w:r>
+      <w:r>
+        <w:rPr>
+          <w:rFonts w:ascii="Arial" w:eastAsia="Times New Roman" w:hAnsi="Arial" w:cs="Arial"/>
+          <w:color w:val="000000"/>
+          <w:kern w:val="0"/>
+          <w14:ligatures w14:val="none"/>
+        </w:rPr>
+        <w:t>the team observed nearly 2 seconds of delay in program execution.</w:t>
+      </w:r>
+    </w:p>
+    <w:p>
+      <w:pPr>
+        <w:spacing w:after="0" w:line="240" w:lineRule="auto"/>
+        <w:rPr>
+          <w:rFonts w:ascii="Times New Roman" w:eastAsia="Times New Roman" w:hAnsi="Times New Roman" w:cs="Times New Roman"/>
+          <w:kern w:val="0"/>
+          <w14:ligatures w14:val="none"/>
+        </w:rPr>
+      </w:pPr>
+      <w:r>
+        <w:rPr>
+          <w:rFonts w:ascii="Arial" w:eastAsia="Times New Roman" w:hAnsi="Arial" w:cs="Arial"/>
+          <w:b/>
+          <w:bCs/>
+          <w:color w:val="000000"/>
+          <w:kern w:val="0"/>
+          <w14:ligatures w14:val="none"/>
+        </w:rPr>
+        <w:t>Conclusion</w:t>
+      </w:r>
+    </w:p>
+    <w:p>
+      <w:pPr>
+        <w:spacing w:after="0" w:line="240" w:lineRule="auto"/>
+        <w:rPr>
+          <w:rFonts w:ascii="Times New Roman" w:eastAsia="Times New Roman" w:hAnsi="Times New Roman" w:cs="Times New Roman"/>
+          <w:kern w:val="0"/>
+          <w14:ligatures w14:val="none"/>
+        </w:rPr>
+      </w:pPr>
+    </w:p>
+    <w:p>
+      <w:pPr>
+        <w:spacing w:after="240" w:line="240" w:lineRule="auto"/>
+        <w:rPr>
+          <w:rFonts w:ascii="Arial" w:eastAsia="Times New Roman" w:hAnsi="Arial" w:cs="Arial"/>
+          <w:color w:val="000000"/>
+          <w:kern w:val="0"/>
+          <w14:ligatures w14:val="none"/>
+        </w:rPr>
+      </w:pPr>
+      <w:r>
+        <w:rPr>
+          <w:rFonts w:ascii="Times New Roman" w:eastAsia="Times New Roman" w:hAnsi="Times New Roman" w:cs="Times New Roman"/>
+          <w:kern w:val="0"/>
+          <w14:ligatures w14:val="none"/>
+        </w:rPr>
+        <w:t xml:space="preserve">In conclusion, we were able to implement a </w:t>
+      </w:r>
+      <w:r>
+        <w:rPr>
+          <w:rFonts w:ascii="Times New Roman" w:eastAsia="Times New Roman" w:hAnsi="Times New Roman" w:cs="Times New Roman"/>
+          <w:kern w:val="0"/>
+          <w14:ligatures w14:val="none"/>
+        </w:rPr>
+        <w:t>program to take an input file with parameters for a grid, vertices, and edges of nodes for an FPGA. The program places the nodes at random locations on the grid, and sends them through an annealing process. The nodes are moved randomly, one space away from their current location. Each new node location is then given a score, and assessed if it is better than the previous placement. The program will continue to do this until the cooling process is complete, and the results are printed to an output file. For a 6x6 graph, the best score the program was able to achieve was seven.</w:t>
       </w:r>
     </w:p>
     <w:p>
@@ -4778,183 +4854,6 @@
         <w:t>Place.h header file</w:t>
       </w:r>
     </w:p>
-    <w:p>
-      <w:pPr>
-        <w:spacing w:after="0" w:line="240" w:lineRule="auto"/>
-        <w:rPr>
-          <w:rFonts w:ascii="Arial" w:eastAsia="Times New Roman" w:hAnsi="Arial" w:cs="Arial"/>
-          <w:b/>
-          <w:bCs/>
-          <w:color w:val="000000"/>
-          <w:kern w:val="0"/>
-          <w14:ligatures w14:val="none"/>
-        </w:rPr>
-      </w:pPr>
-    </w:p>
-    <w:p>
-      <w:pPr>
-        <w:spacing w:after="0" w:line="240" w:lineRule="auto"/>
-        <w:rPr>
-          <w:rFonts w:ascii="Times New Roman" w:eastAsia="Times New Roman" w:hAnsi="Times New Roman" w:cs="Times New Roman"/>
-          <w:kern w:val="0"/>
-          <w14:ligatures w14:val="none"/>
-        </w:rPr>
-      </w:pPr>
-      <w:r>
-        <w:rPr>
-          <w:rFonts w:ascii="Arial" w:eastAsia="Times New Roman" w:hAnsi="Arial" w:cs="Arial"/>
-          <w:b/>
-          <w:bCs/>
-          <w:color w:val="000000"/>
-          <w:kern w:val="0"/>
-          <w14:ligatures w14:val="none"/>
-        </w:rPr>
-        <w:t>Conclusion</w:t>
-      </w:r>
-    </w:p>
-    <w:p>
-      <w:pPr>
-        <w:spacing w:after="0" w:line="240" w:lineRule="auto"/>
-        <w:rPr>
-          <w:rFonts w:ascii="Times New Roman" w:eastAsia="Times New Roman" w:hAnsi="Times New Roman" w:cs="Times New Roman"/>
-          <w:kern w:val="0"/>
-          <w14:ligatures w14:val="none"/>
-        </w:rPr>
-      </w:pPr>
-    </w:p>
-    <w:p>
-      <w:pPr>
-        <w:spacing w:after="240" w:line="240" w:lineRule="auto"/>
-        <w:rPr>
-          <w:rFonts w:ascii="Arial" w:eastAsia="Times New Roman" w:hAnsi="Arial" w:cs="Arial"/>
-          <w:color w:val="000000"/>
-          <w:kern w:val="0"/>
-          <w14:ligatures w14:val="none"/>
-        </w:rPr>
-      </w:pPr>
-      <w:r>
-        <w:rPr>
-          <w:rFonts w:ascii="Times New Roman" w:eastAsia="Times New Roman" w:hAnsi="Times New Roman" w:cs="Times New Roman"/>
-          <w:kern w:val="0"/>
-          <w14:ligatures w14:val="none"/>
-        </w:rPr>
-        <w:t xml:space="preserve">In conclusion, we were able to implement a </w:t>
-      </w:r>
-      <w:r>
-        <w:rPr>
-          <w:rFonts w:ascii="Times New Roman" w:eastAsia="Times New Roman" w:hAnsi="Times New Roman" w:cs="Times New Roman"/>
-          <w:kern w:val="0"/>
-          <w14:ligatures w14:val="none"/>
-        </w:rPr>
-        <w:t xml:space="preserve">program to </w:t>
-      </w:r>
-      <w:r>
-        <w:rPr>
-          <w:rFonts w:ascii="Times New Roman" w:eastAsia="Times New Roman" w:hAnsi="Times New Roman" w:cs="Times New Roman"/>
-          <w:kern w:val="0"/>
-          <w14:ligatures w14:val="none"/>
-        </w:rPr>
-        <w:t>take an input file with parameters for a grid</w:t>
-      </w:r>
-      <w:r>
-        <w:rPr>
-          <w:rFonts w:ascii="Times New Roman" w:eastAsia="Times New Roman" w:hAnsi="Times New Roman" w:cs="Times New Roman"/>
-          <w:kern w:val="0"/>
-          <w14:ligatures w14:val="none"/>
-        </w:rPr>
-        <w:t xml:space="preserve">, vertices, and edges of nodes for an FPGA. </w:t>
-      </w:r>
-      <w:r>
-        <w:rPr>
-          <w:rFonts w:ascii="Times New Roman" w:eastAsia="Times New Roman" w:hAnsi="Times New Roman" w:cs="Times New Roman"/>
-          <w:kern w:val="0"/>
-          <w14:ligatures w14:val="none"/>
-        </w:rPr>
-        <w:t>The program</w:t>
-      </w:r>
-      <w:r>
-        <w:rPr>
-          <w:rFonts w:ascii="Times New Roman" w:eastAsia="Times New Roman" w:hAnsi="Times New Roman" w:cs="Times New Roman"/>
-          <w:kern w:val="0"/>
-          <w14:ligatures w14:val="none"/>
-        </w:rPr>
-        <w:t xml:space="preserve"> places the nodes at random locations on the grid</w:t>
-      </w:r>
-      <w:r>
-        <w:rPr>
-          <w:rFonts w:ascii="Times New Roman" w:eastAsia="Times New Roman" w:hAnsi="Times New Roman" w:cs="Times New Roman"/>
-          <w:kern w:val="0"/>
-          <w14:ligatures w14:val="none"/>
-        </w:rPr>
-        <w:t xml:space="preserve">, and sends them through an annealing process. </w:t>
-      </w:r>
-      <w:r>
-        <w:rPr>
-          <w:rFonts w:ascii="Times New Roman" w:eastAsia="Times New Roman" w:hAnsi="Times New Roman" w:cs="Times New Roman"/>
-          <w:kern w:val="0"/>
-          <w14:ligatures w14:val="none"/>
-        </w:rPr>
-        <w:t>The nodes are moved</w:t>
-      </w:r>
-      <w:r>
-        <w:rPr>
-          <w:rFonts w:ascii="Times New Roman" w:eastAsia="Times New Roman" w:hAnsi="Times New Roman" w:cs="Times New Roman"/>
-          <w:kern w:val="0"/>
-          <w14:ligatures w14:val="none"/>
-        </w:rPr>
-        <w:t xml:space="preserve"> randomly, one space away from </w:t>
-      </w:r>
-      <w:r>
-        <w:rPr>
-          <w:rFonts w:ascii="Times New Roman" w:eastAsia="Times New Roman" w:hAnsi="Times New Roman" w:cs="Times New Roman"/>
-          <w:kern w:val="0"/>
-          <w14:ligatures w14:val="none"/>
-        </w:rPr>
-        <w:t xml:space="preserve">their current location. Each new node location </w:t>
-      </w:r>
-      <w:r>
-        <w:rPr>
-          <w:rFonts w:ascii="Times New Roman" w:eastAsia="Times New Roman" w:hAnsi="Times New Roman" w:cs="Times New Roman"/>
-          <w:kern w:val="0"/>
-          <w14:ligatures w14:val="none"/>
-        </w:rPr>
-        <w:t xml:space="preserve">is then given a score, and assessed if it is better than the previous </w:t>
-      </w:r>
-      <w:r>
-        <w:rPr>
-          <w:rFonts w:ascii="Times New Roman" w:eastAsia="Times New Roman" w:hAnsi="Times New Roman" w:cs="Times New Roman"/>
-          <w:kern w:val="0"/>
-          <w14:ligatures w14:val="none"/>
-        </w:rPr>
-        <w:t>placement. The program will continue to do this until the cooling process is complete</w:t>
-      </w:r>
-      <w:r>
-        <w:rPr>
-          <w:rFonts w:ascii="Times New Roman" w:eastAsia="Times New Roman" w:hAnsi="Times New Roman" w:cs="Times New Roman"/>
-          <w:kern w:val="0"/>
-          <w14:ligatures w14:val="none"/>
-        </w:rPr>
-        <w:t xml:space="preserve">, and the results are printed to an output file. </w:t>
-      </w:r>
-      <w:r>
-        <w:rPr>
-          <w:rFonts w:ascii="Times New Roman" w:eastAsia="Times New Roman" w:hAnsi="Times New Roman" w:cs="Times New Roman"/>
-          <w:kern w:val="0"/>
-          <w14:ligatures w14:val="none"/>
-        </w:rPr>
-        <w:t xml:space="preserve">For a 6x6 graph, the best score the program was able to achieve was </w:t>
-      </w:r>
-      <w:r>
-        <w:rPr>
-          <w:rFonts w:ascii="Times New Roman" w:eastAsia="Times New Roman" w:hAnsi="Times New Roman" w:cs="Times New Roman"/>
-          <w:kern w:val="0"/>
-          <w14:ligatures w14:val="none"/>
-        </w:rPr>
-        <w:t>seven.</w:t>
-      </w:r>
-    </w:p>
-    <w:p/>
-    <w:p/>
     <w:sectPr>
       <w:pgSz w:w="12240" w:h="15840"/>
       <w:pgMar w:top="1440" w:right="1440" w:bottom="1440" w:left="1440" w:header="720" w:footer="720" w:gutter="0"/>
@@ -5569,6 +5468,7 @@
   <w:style w:type="character" w:default="1" w:styleId="DefaultParagraphFont">
     <w:name w:val="Default Paragraph Font"/>
     <w:uiPriority w:val="1"/>
+    <w:semiHidden/>
     <w:unhideWhenUsed/>
   </w:style>
   <w:style w:type="table" w:default="1" w:styleId="TableNormal">

</xml_diff>